<commit_message>
aggiunta user story veterinario
</commit_message>
<xml_diff>
--- a/Progetto.docx
+++ b/Progetto.docx
@@ -79,34 +79,7 @@
           <w:sz w:val="22"/>
           <w:szCs w:val="22"/>
         </w:rPr>
-        <w:t xml:space="preserve">entro </w:t>
-      </w:r>
-      <w:r>
-        <w:rPr>
-          <w:b/>
-          <w:bCs/>
-          <w:sz w:val="22"/>
-          <w:szCs w:val="22"/>
-        </w:rPr>
-        <w:t xml:space="preserve">venerdì 31/10/2025 </w:t>
-      </w:r>
-      <w:r>
-        <w:rPr>
-          <w:b/>
-          <w:bCs/>
-          <w:sz w:val="22"/>
-          <w:szCs w:val="22"/>
-        </w:rPr>
-        <w:t>(escluso)</w:t>
-      </w:r>
-      <w:r>
-        <w:rPr>
-          <w:b/>
-          <w:bCs/>
-          <w:sz w:val="22"/>
-          <w:szCs w:val="22"/>
-        </w:rPr>
-        <w:t>:</w:t>
+        <w:t>entro venerdì 31/10/2025 (escluso):</w:t>
       </w:r>
     </w:p>
     <w:p>
@@ -135,40 +108,7 @@
           <w:sz w:val="22"/>
           <w:szCs w:val="22"/>
         </w:rPr>
-        <w:t xml:space="preserve">IL </w:t>
-      </w:r>
-      <w:r>
-        <w:rPr>
-          <w:b w:val="false"/>
-          <w:bCs w:val="false"/>
-          <w:i/>
-          <w:iCs/>
-          <w:sz w:val="22"/>
-          <w:szCs w:val="22"/>
-        </w:rPr>
-        <w:t xml:space="preserve">PROGETTO </w:t>
-      </w:r>
-      <w:r>
-        <w:rPr>
-          <w:b w:val="false"/>
-          <w:bCs w:val="false"/>
-          <w:i/>
-          <w:iCs/>
-          <w:sz w:val="22"/>
-          <w:szCs w:val="22"/>
-        </w:rPr>
-        <w:t xml:space="preserve">SARÀ </w:t>
-      </w:r>
-      <w:r>
-        <w:rPr>
-          <w:b w:val="false"/>
-          <w:bCs w:val="false"/>
-          <w:i/>
-          <w:iCs/>
-          <w:sz w:val="22"/>
-          <w:szCs w:val="22"/>
-        </w:rPr>
-        <w:t>FINITO!</w:t>
+        <w:t>IL PROGETTO SARÀ FINITO!</w:t>
       </w:r>
     </w:p>
     <w:p>
@@ -1360,7 +1300,7 @@
           <w:szCs w:val="22"/>
           <w:shd w:fill="auto" w:val="clear"/>
         </w:rPr>
-        <w:t>da veterinario, voglio poter visualizzare sul mio profilo le mie recensioni</w:t>
+        <w:t>da veterinario, voglio poter aggiungere e modificare le mie prestazioni</w:t>
       </w:r>
     </w:p>
     <w:p>
@@ -1387,7 +1327,7 @@
           <w:szCs w:val="22"/>
           <w:shd w:fill="auto" w:val="clear"/>
         </w:rPr>
-        <w:t>da veterinario, voglio poter visualizzare le linee guida della piattaforma</w:t>
+        <w:t>da veterinario, voglio poter visualizzare sul mio profilo le mie recensioni</w:t>
       </w:r>
     </w:p>
     <w:p>
@@ -1414,7 +1354,7 @@
           <w:szCs w:val="22"/>
           <w:shd w:fill="auto" w:val="clear"/>
         </w:rPr>
-        <w:t>da amministratore, voglio funzionalità di login</w:t>
+        <w:t>da veterinario, voglio poter visualizzare le linee guida della piattaforma</w:t>
       </w:r>
     </w:p>
     <w:p>
@@ -1441,7 +1381,7 @@
           <w:szCs w:val="22"/>
           <w:shd w:fill="auto" w:val="clear"/>
         </w:rPr>
-        <w:t>da amministratore, voglio poter aggiungere, eliminare e modificare gli account e i loro dati</w:t>
+        <w:t>da amministratore, voglio funzionalità di login</w:t>
       </w:r>
     </w:p>
     <w:p>
@@ -1468,7 +1408,7 @@
           <w:szCs w:val="22"/>
           <w:shd w:fill="auto" w:val="clear"/>
         </w:rPr>
-        <w:t>da amministratore, voglio poter accettare e verificare i nuovi veterinari</w:t>
+        <w:t>da amministratore, voglio poter aggiungere, eliminare e modificare gli account e i loro dati</w:t>
       </w:r>
     </w:p>
     <w:p>
@@ -1495,7 +1435,7 @@
           <w:szCs w:val="22"/>
           <w:shd w:fill="auto" w:val="clear"/>
         </w:rPr>
-        <w:t>da amministratore, voglio poter bloccare un account se non rispetta le linee guida</w:t>
+        <w:t>da amministratore, voglio poter accettare e verificare i nuovi veterinari</w:t>
       </w:r>
     </w:p>
     <w:p>
@@ -1522,7 +1462,7 @@
           <w:szCs w:val="22"/>
           <w:shd w:fill="auto" w:val="clear"/>
         </w:rPr>
-        <w:t>da amministratore, voglio poter filtrare per tipo di dato</w:t>
+        <w:t>da amministratore, voglio poter bloccare un account se non rispetta le linee guida</w:t>
       </w:r>
     </w:p>
     <w:p>
@@ -1549,6 +1489,33 @@
           <w:szCs w:val="22"/>
           <w:shd w:fill="auto" w:val="clear"/>
         </w:rPr>
+        <w:t>da amministratore, voglio poter filtrare per tipo di dato</w:t>
+      </w:r>
+    </w:p>
+    <w:p>
+      <w:pPr>
+        <w:pStyle w:val="Normal"/>
+        <w:numPr>
+          <w:ilvl w:val="1"/>
+          <w:numId w:val="2"/>
+        </w:numPr>
+        <w:rPr>
+          <w:b w:val="false"/>
+          <w:bCs w:val="false"/>
+          <w:sz w:val="22"/>
+          <w:szCs w:val="22"/>
+          <w:highlight w:val="none"/>
+          <w:shd w:fill="auto" w:val="clear"/>
+        </w:rPr>
+      </w:pPr>
+      <w:r>
+        <w:rPr>
+          <w:b w:val="false"/>
+          <w:bCs w:val="false"/>
+          <w:sz w:val="22"/>
+          <w:szCs w:val="22"/>
+          <w:shd w:fill="auto" w:val="clear"/>
+        </w:rPr>
         <w:t>da amministratore, voglio poter filtrare per i dati degli utenti</w:t>
       </w:r>
     </w:p>
@@ -1916,25 +1883,7 @@
           <w:sz w:val="22"/>
           <w:szCs w:val="22"/>
         </w:rPr>
-        <w:t xml:space="preserve">In base alle user stories </w:t>
-      </w:r>
-      <w:r>
-        <w:rPr>
-          <w:b w:val="false"/>
-          <w:bCs w:val="false"/>
-          <w:sz w:val="22"/>
-          <w:szCs w:val="22"/>
-        </w:rPr>
-        <w:t>(9:00 – 12:00)</w:t>
-      </w:r>
-      <w:r>
-        <w:rPr>
-          <w:b w:val="false"/>
-          <w:bCs w:val="false"/>
-          <w:sz w:val="22"/>
-          <w:szCs w:val="22"/>
-        </w:rPr>
-        <w:t>:</w:t>
+        <w:t>In base alle user stories (9:00 – 12:00):</w:t>
       </w:r>
     </w:p>
     <w:p>
@@ -2269,34 +2218,7 @@
           <w:sz w:val="22"/>
           <w:szCs w:val="22"/>
         </w:rPr>
-        <w:t>delineare l</w:t>
-      </w:r>
-      <w:r>
-        <w:rPr>
-          <w:b w:val="false"/>
-          <w:bCs w:val="false"/>
-          <w:sz w:val="22"/>
-          <w:szCs w:val="22"/>
-        </w:rPr>
-        <w:t>a logica</w:t>
-      </w:r>
-      <w:r>
-        <w:rPr>
-          <w:b w:val="false"/>
-          <w:bCs w:val="false"/>
-          <w:sz w:val="22"/>
-          <w:szCs w:val="22"/>
-        </w:rPr>
-        <w:t xml:space="preserve"> del </w:t>
-      </w:r>
-      <w:r>
-        <w:rPr>
-          <w:b w:val="false"/>
-          <w:bCs w:val="false"/>
-          <w:sz w:val="22"/>
-          <w:szCs w:val="22"/>
-        </w:rPr>
-        <w:t>codice frontend (eventi, rappresentazione dei dati – se si utilizzano i DTO, ecc.)</w:t>
+        <w:t>delineare la logica del codice frontend (eventi, rappresentazione dei dati – se si utilizzano i DTO, ecc.)</w:t>
       </w:r>
     </w:p>
     <w:p>
@@ -5505,6 +5427,7 @@
     <w:qFormat/>
     <w:pPr>
       <w:widowControl/>
+      <w:suppressAutoHyphens w:val="true"/>
       <w:bidi w:val="0"/>
       <w:spacing w:lineRule="auto" w:line="278" w:before="0" w:after="160"/>
       <w:jc w:val="left"/>
@@ -5936,8 +5859,8 @@
       <w:spacing w:val="5"/>
     </w:rPr>
   </w:style>
-  <w:style w:type="character" w:styleId="Bullets">
-    <w:name w:val="Bullets"/>
+  <w:style w:type="character" w:styleId="Bulletsuser">
+    <w:name w:val="Bullets (user)"/>
     <w:qFormat/>
     <w:rPr>
       <w:rFonts w:ascii="OpenSymbol" w:hAnsi="OpenSymbol" w:eastAsia="OpenSymbol" w:cs="OpenSymbol"/>

</xml_diff>

<commit_message>
aggiustati database e mwb
</commit_message>
<xml_diff>
--- a/Progetto.docx
+++ b/Progetto.docx
@@ -2270,7 +2270,7 @@
           <w:sz w:val="22"/>
           <w:szCs w:val="22"/>
         </w:rPr>
-        <w:t>Entità (e DTO)</w:t>
+        <w:t>Entità (Savino)</w:t>
       </w:r>
     </w:p>
     <w:p>
@@ -2294,7 +2294,7 @@
           <w:sz w:val="22"/>
           <w:szCs w:val="22"/>
         </w:rPr>
-        <w:t>Repositories e Services</w:t>
+        <w:t>Repositories e Services (Miriam)</w:t>
       </w:r>
     </w:p>
     <w:p>
@@ -2318,7 +2318,7 @@
           <w:sz w:val="22"/>
           <w:szCs w:val="22"/>
         </w:rPr>
-        <w:t>Controller e Auth</w:t>
+        <w:t>Controller e Auth (Giovanni)</w:t>
       </w:r>
     </w:p>
     <w:p>
@@ -2342,7 +2342,7 @@
           <w:sz w:val="22"/>
           <w:szCs w:val="22"/>
         </w:rPr>
-        <w:t>Javascript + Mock up (se Leonardo)</w:t>
+        <w:t>Javascript + Mock up (Ivan)</w:t>
       </w:r>
     </w:p>
     <w:p>
@@ -2366,311 +2366,293 @@
           <w:sz w:val="22"/>
           <w:szCs w:val="22"/>
         </w:rPr>
-        <w:t>HTML / Thymeleaf e CSS</w:t>
-      </w:r>
-    </w:p>
-    <w:p>
-      <w:pPr>
-        <w:pStyle w:val="Normal"/>
-        <w:rPr>
-          <w:b/>
-          <w:bCs/>
-          <w:sz w:val="22"/>
-          <w:szCs w:val="22"/>
-        </w:rPr>
-      </w:pPr>
-      <w:r>
-        <w:rPr>
-          <w:b/>
-          <w:bCs/>
-          <w:sz w:val="22"/>
-          <w:szCs w:val="22"/>
-        </w:rPr>
-      </w:r>
-    </w:p>
-    <w:p>
-      <w:pPr>
-        <w:pStyle w:val="Normal"/>
-        <w:rPr>
-          <w:b/>
-          <w:bCs/>
-          <w:sz w:val="22"/>
-          <w:szCs w:val="22"/>
-        </w:rPr>
-      </w:pPr>
-      <w:r>
-        <w:rPr>
-          <w:b/>
-          <w:bCs/>
-          <w:sz w:val="22"/>
-          <w:szCs w:val="22"/>
-        </w:rPr>
-      </w:r>
-    </w:p>
-    <w:p>
-      <w:pPr>
-        <w:pStyle w:val="Normal"/>
-        <w:rPr>
-          <w:b/>
-          <w:bCs/>
-          <w:sz w:val="22"/>
-          <w:szCs w:val="22"/>
-        </w:rPr>
-      </w:pPr>
-      <w:r>
-        <w:rPr>
-          <w:b/>
-          <w:bCs/>
-          <w:sz w:val="22"/>
-          <w:szCs w:val="22"/>
-        </w:rPr>
-      </w:r>
-    </w:p>
-    <w:p>
-      <w:pPr>
-        <w:pStyle w:val="Normal"/>
-        <w:rPr>
-          <w:b/>
-          <w:bCs/>
-          <w:sz w:val="22"/>
-          <w:szCs w:val="22"/>
-        </w:rPr>
-      </w:pPr>
-      <w:r>
-        <w:rPr>
-          <w:b/>
-          <w:bCs/>
-          <w:sz w:val="22"/>
-          <w:szCs w:val="22"/>
-        </w:rPr>
-      </w:r>
-    </w:p>
-    <w:p>
-      <w:pPr>
-        <w:pStyle w:val="Normal"/>
-        <w:rPr>
-          <w:b/>
-          <w:bCs/>
-          <w:sz w:val="22"/>
-          <w:szCs w:val="22"/>
-        </w:rPr>
-      </w:pPr>
-      <w:r>
-        <w:rPr>
-          <w:b/>
-          <w:bCs/>
-          <w:sz w:val="22"/>
-          <w:szCs w:val="22"/>
-        </w:rPr>
-      </w:r>
-    </w:p>
-    <w:p>
-      <w:pPr>
-        <w:pStyle w:val="Normal"/>
-        <w:rPr>
-          <w:b/>
-          <w:bCs/>
-          <w:sz w:val="22"/>
-          <w:szCs w:val="22"/>
-        </w:rPr>
-      </w:pPr>
-      <w:r>
-        <w:rPr>
-          <w:b/>
-          <w:bCs/>
-          <w:sz w:val="22"/>
-          <w:szCs w:val="22"/>
-        </w:rPr>
-      </w:r>
-    </w:p>
-    <w:p>
-      <w:pPr>
-        <w:pStyle w:val="Normal"/>
-        <w:rPr>
-          <w:b/>
-          <w:bCs/>
-          <w:sz w:val="22"/>
-          <w:szCs w:val="22"/>
-        </w:rPr>
-      </w:pPr>
-      <w:r>
-        <w:rPr>
-          <w:b/>
-          <w:bCs/>
-          <w:sz w:val="22"/>
-          <w:szCs w:val="22"/>
-        </w:rPr>
-      </w:r>
-    </w:p>
-    <w:p>
-      <w:pPr>
-        <w:pStyle w:val="Normal"/>
-        <w:rPr>
-          <w:b/>
-          <w:bCs/>
-          <w:sz w:val="22"/>
-          <w:szCs w:val="22"/>
-        </w:rPr>
-      </w:pPr>
-      <w:r>
-        <w:rPr>
-          <w:b/>
-          <w:bCs/>
-          <w:sz w:val="22"/>
-          <w:szCs w:val="22"/>
-        </w:rPr>
-      </w:r>
-    </w:p>
-    <w:p>
-      <w:pPr>
-        <w:pStyle w:val="Normal"/>
-        <w:rPr>
-          <w:b/>
-          <w:bCs/>
-          <w:sz w:val="22"/>
-          <w:szCs w:val="22"/>
-        </w:rPr>
-      </w:pPr>
-      <w:r>
-        <w:rPr>
-          <w:b/>
-          <w:bCs/>
-          <w:sz w:val="22"/>
-          <w:szCs w:val="22"/>
-        </w:rPr>
-      </w:r>
-    </w:p>
-    <w:p>
-      <w:pPr>
-        <w:pStyle w:val="Normal"/>
-        <w:rPr>
-          <w:b/>
-          <w:bCs/>
-          <w:sz w:val="22"/>
-          <w:szCs w:val="22"/>
-        </w:rPr>
-      </w:pPr>
-      <w:r>
-        <w:rPr>
-          <w:b/>
-          <w:bCs/>
-          <w:sz w:val="22"/>
-          <w:szCs w:val="22"/>
-        </w:rPr>
-      </w:r>
-    </w:p>
-    <w:p>
-      <w:pPr>
-        <w:pStyle w:val="Normal"/>
-        <w:rPr>
-          <w:b/>
-          <w:bCs/>
-          <w:sz w:val="22"/>
-          <w:szCs w:val="22"/>
-        </w:rPr>
-      </w:pPr>
-      <w:r>
-        <w:rPr>
-          <w:b/>
-          <w:bCs/>
-          <w:sz w:val="22"/>
-          <w:szCs w:val="22"/>
-        </w:rPr>
-      </w:r>
-    </w:p>
-    <w:p>
-      <w:pPr>
-        <w:pStyle w:val="Normal"/>
-        <w:rPr>
-          <w:b/>
-          <w:bCs/>
-          <w:sz w:val="22"/>
-          <w:szCs w:val="22"/>
-        </w:rPr>
-      </w:pPr>
-      <w:r>
-        <w:rPr>
-          <w:b/>
-          <w:bCs/>
-          <w:sz w:val="22"/>
-          <w:szCs w:val="22"/>
-        </w:rPr>
-      </w:r>
-    </w:p>
-    <w:p>
-      <w:pPr>
-        <w:pStyle w:val="Normal"/>
-        <w:rPr>
-          <w:b/>
-          <w:bCs/>
-          <w:sz w:val="22"/>
-          <w:szCs w:val="22"/>
-        </w:rPr>
-      </w:pPr>
-      <w:r>
-        <w:rPr>
-          <w:b/>
-          <w:bCs/>
-          <w:sz w:val="22"/>
-          <w:szCs w:val="22"/>
-        </w:rPr>
-      </w:r>
-    </w:p>
-    <w:p>
-      <w:pPr>
-        <w:pStyle w:val="Normal"/>
-        <w:rPr>
-          <w:b/>
-          <w:bCs/>
-          <w:sz w:val="22"/>
-          <w:szCs w:val="22"/>
-        </w:rPr>
-      </w:pPr>
-      <w:r>
-        <w:rPr>
-          <w:b/>
-          <w:bCs/>
-          <w:sz w:val="22"/>
-          <w:szCs w:val="22"/>
-        </w:rPr>
-      </w:r>
-    </w:p>
-    <w:p>
-      <w:pPr>
-        <w:pStyle w:val="Normal"/>
-        <w:rPr>
-          <w:b w:val="false"/>
-          <w:bCs w:val="false"/>
-          <w:sz w:val="22"/>
-          <w:szCs w:val="22"/>
-        </w:rPr>
-      </w:pPr>
-      <w:r>
-        <w:rPr>
-          <w:b w:val="false"/>
-          <w:bCs w:val="false"/>
-          <w:sz w:val="22"/>
-          <w:szCs w:val="22"/>
-        </w:rPr>
-        <w:t>route</w:t>
-      </w:r>
-      <w:r>
-        <w:rPr>
-          <w:b w:val="false"/>
-          <w:bCs w:val="false"/>
-          <w:sz w:val="22"/>
-          <w:szCs w:val="22"/>
-        </w:rPr>
-        <w:t>s (1 pagina html per richiesta GET)</w:t>
-      </w:r>
-      <w:r>
-        <w:rPr>
-          <w:b w:val="false"/>
-          <w:bCs w:val="false"/>
-          <w:sz w:val="22"/>
-          <w:szCs w:val="22"/>
-        </w:rPr>
-        <w:t>:</w:t>
+        <w:t>HTML / Thymeleaf e CSS (Leonardo)</w:t>
+      </w:r>
+    </w:p>
+    <w:p>
+      <w:pPr>
+        <w:pStyle w:val="Normal"/>
+        <w:rPr>
+          <w:b/>
+          <w:bCs/>
+          <w:sz w:val="22"/>
+          <w:szCs w:val="22"/>
+        </w:rPr>
+      </w:pPr>
+      <w:r>
+        <w:rPr>
+          <w:b/>
+          <w:bCs/>
+          <w:sz w:val="22"/>
+          <w:szCs w:val="22"/>
+        </w:rPr>
+      </w:r>
+    </w:p>
+    <w:p>
+      <w:pPr>
+        <w:pStyle w:val="Normal"/>
+        <w:rPr>
+          <w:b/>
+          <w:bCs/>
+          <w:sz w:val="22"/>
+          <w:szCs w:val="22"/>
+        </w:rPr>
+      </w:pPr>
+      <w:r>
+        <w:rPr>
+          <w:b/>
+          <w:bCs/>
+          <w:sz w:val="22"/>
+          <w:szCs w:val="22"/>
+        </w:rPr>
+      </w:r>
+    </w:p>
+    <w:p>
+      <w:pPr>
+        <w:pStyle w:val="Normal"/>
+        <w:rPr>
+          <w:b/>
+          <w:bCs/>
+          <w:sz w:val="22"/>
+          <w:szCs w:val="22"/>
+        </w:rPr>
+      </w:pPr>
+      <w:r>
+        <w:rPr>
+          <w:b/>
+          <w:bCs/>
+          <w:sz w:val="22"/>
+          <w:szCs w:val="22"/>
+        </w:rPr>
+      </w:r>
+    </w:p>
+    <w:p>
+      <w:pPr>
+        <w:pStyle w:val="Normal"/>
+        <w:rPr>
+          <w:b/>
+          <w:bCs/>
+          <w:sz w:val="22"/>
+          <w:szCs w:val="22"/>
+        </w:rPr>
+      </w:pPr>
+      <w:r>
+        <w:rPr>
+          <w:b/>
+          <w:bCs/>
+          <w:sz w:val="22"/>
+          <w:szCs w:val="22"/>
+        </w:rPr>
+      </w:r>
+    </w:p>
+    <w:p>
+      <w:pPr>
+        <w:pStyle w:val="Normal"/>
+        <w:rPr>
+          <w:b/>
+          <w:bCs/>
+          <w:sz w:val="22"/>
+          <w:szCs w:val="22"/>
+        </w:rPr>
+      </w:pPr>
+      <w:r>
+        <w:rPr>
+          <w:b/>
+          <w:bCs/>
+          <w:sz w:val="22"/>
+          <w:szCs w:val="22"/>
+        </w:rPr>
+      </w:r>
+    </w:p>
+    <w:p>
+      <w:pPr>
+        <w:pStyle w:val="Normal"/>
+        <w:rPr>
+          <w:b/>
+          <w:bCs/>
+          <w:sz w:val="22"/>
+          <w:szCs w:val="22"/>
+        </w:rPr>
+      </w:pPr>
+      <w:r>
+        <w:rPr>
+          <w:b/>
+          <w:bCs/>
+          <w:sz w:val="22"/>
+          <w:szCs w:val="22"/>
+        </w:rPr>
+      </w:r>
+    </w:p>
+    <w:p>
+      <w:pPr>
+        <w:pStyle w:val="Normal"/>
+        <w:rPr>
+          <w:b/>
+          <w:bCs/>
+          <w:sz w:val="22"/>
+          <w:szCs w:val="22"/>
+        </w:rPr>
+      </w:pPr>
+      <w:r>
+        <w:rPr>
+          <w:b/>
+          <w:bCs/>
+          <w:sz w:val="22"/>
+          <w:szCs w:val="22"/>
+        </w:rPr>
+      </w:r>
+    </w:p>
+    <w:p>
+      <w:pPr>
+        <w:pStyle w:val="Normal"/>
+        <w:rPr>
+          <w:b/>
+          <w:bCs/>
+          <w:sz w:val="22"/>
+          <w:szCs w:val="22"/>
+        </w:rPr>
+      </w:pPr>
+      <w:r>
+        <w:rPr>
+          <w:b/>
+          <w:bCs/>
+          <w:sz w:val="22"/>
+          <w:szCs w:val="22"/>
+        </w:rPr>
+      </w:r>
+    </w:p>
+    <w:p>
+      <w:pPr>
+        <w:pStyle w:val="Normal"/>
+        <w:rPr>
+          <w:b/>
+          <w:bCs/>
+          <w:sz w:val="22"/>
+          <w:szCs w:val="22"/>
+        </w:rPr>
+      </w:pPr>
+      <w:r>
+        <w:rPr>
+          <w:b/>
+          <w:bCs/>
+          <w:sz w:val="22"/>
+          <w:szCs w:val="22"/>
+        </w:rPr>
+      </w:r>
+    </w:p>
+    <w:p>
+      <w:pPr>
+        <w:pStyle w:val="Normal"/>
+        <w:rPr>
+          <w:b/>
+          <w:bCs/>
+          <w:sz w:val="22"/>
+          <w:szCs w:val="22"/>
+        </w:rPr>
+      </w:pPr>
+      <w:r>
+        <w:rPr>
+          <w:b/>
+          <w:bCs/>
+          <w:sz w:val="22"/>
+          <w:szCs w:val="22"/>
+        </w:rPr>
+      </w:r>
+    </w:p>
+    <w:p>
+      <w:pPr>
+        <w:pStyle w:val="Normal"/>
+        <w:rPr>
+          <w:b/>
+          <w:bCs/>
+          <w:sz w:val="22"/>
+          <w:szCs w:val="22"/>
+        </w:rPr>
+      </w:pPr>
+      <w:r>
+        <w:rPr>
+          <w:b/>
+          <w:bCs/>
+          <w:sz w:val="22"/>
+          <w:szCs w:val="22"/>
+        </w:rPr>
+      </w:r>
+    </w:p>
+    <w:p>
+      <w:pPr>
+        <w:pStyle w:val="Normal"/>
+        <w:rPr>
+          <w:b/>
+          <w:bCs/>
+          <w:sz w:val="22"/>
+          <w:szCs w:val="22"/>
+        </w:rPr>
+      </w:pPr>
+      <w:r>
+        <w:rPr>
+          <w:b/>
+          <w:bCs/>
+          <w:sz w:val="22"/>
+          <w:szCs w:val="22"/>
+        </w:rPr>
+      </w:r>
+    </w:p>
+    <w:p>
+      <w:pPr>
+        <w:pStyle w:val="Normal"/>
+        <w:rPr>
+          <w:b/>
+          <w:bCs/>
+          <w:sz w:val="22"/>
+          <w:szCs w:val="22"/>
+        </w:rPr>
+      </w:pPr>
+      <w:r>
+        <w:rPr>
+          <w:b/>
+          <w:bCs/>
+          <w:sz w:val="22"/>
+          <w:szCs w:val="22"/>
+        </w:rPr>
+      </w:r>
+    </w:p>
+    <w:p>
+      <w:pPr>
+        <w:pStyle w:val="Normal"/>
+        <w:rPr>
+          <w:b/>
+          <w:bCs/>
+          <w:sz w:val="22"/>
+          <w:szCs w:val="22"/>
+        </w:rPr>
+      </w:pPr>
+      <w:r>
+        <w:rPr>
+          <w:b/>
+          <w:bCs/>
+          <w:sz w:val="22"/>
+          <w:szCs w:val="22"/>
+        </w:rPr>
+      </w:r>
+    </w:p>
+    <w:p>
+      <w:pPr>
+        <w:pStyle w:val="Normal"/>
+        <w:rPr>
+          <w:b w:val="false"/>
+          <w:bCs w:val="false"/>
+          <w:sz w:val="22"/>
+          <w:szCs w:val="22"/>
+        </w:rPr>
+      </w:pPr>
+      <w:r>
+        <w:rPr>
+          <w:b w:val="false"/>
+          <w:bCs w:val="false"/>
+          <w:sz w:val="22"/>
+          <w:szCs w:val="22"/>
+        </w:rPr>
+        <w:t>routes (1 pagina html per richiesta GET):</w:t>
       </w:r>
     </w:p>
     <w:p>
@@ -3166,18 +3148,7 @@
           <w:sz w:val="22"/>
           <w:szCs w:val="22"/>
         </w:rPr>
-        <w:t>dash/appuntamenti/</w:t>
-      </w:r>
-      <w:r>
-        <w:rPr>
-          <w:b w:val="false"/>
-          <w:bCs w:val="false"/>
-          <w:i/>
-          <w:iCs/>
-          <w:sz w:val="22"/>
-          <w:szCs w:val="22"/>
-        </w:rPr>
-        <w:t xml:space="preserve">modifica_appuntamento </w:t>
+        <w:t xml:space="preserve">dash/appuntamenti/modifica_appuntamento </w:t>
       </w:r>
       <w:r>
         <w:rPr>
@@ -3525,68 +3496,97 @@
           <w:sz w:val="22"/>
           <w:szCs w:val="22"/>
         </w:rPr>
-        <w:t>/admin/</w:t>
-      </w:r>
-      <w:r>
-        <w:rPr>
-          <w:b w:val="false"/>
-          <w:bCs w:val="false"/>
+        <w:t>/admin/prestazioni</w:t>
+      </w:r>
+      <w:r>
+        <w:rPr>
+          <w:b w:val="false"/>
+          <w:bCs w:val="false"/>
+          <w:sz w:val="22"/>
+          <w:szCs w:val="22"/>
+        </w:rPr>
+        <w:t xml:space="preserve"> </w:t>
+      </w:r>
+      <w:r>
+        <w:rPr>
+          <w:b/>
+          <w:bCs/>
+          <w:sz w:val="22"/>
+          <w:szCs w:val="22"/>
+        </w:rPr>
+        <w:t xml:space="preserve">GET </w:t>
+      </w:r>
+      <w:r>
+        <w:rPr>
+          <w:b w:val="false"/>
+          <w:bCs w:val="false"/>
+          <w:sz w:val="22"/>
+          <w:szCs w:val="22"/>
+        </w:rPr>
+        <w:t>(eventuali parametri per ricerca)</w:t>
+      </w:r>
+    </w:p>
+    <w:p>
+      <w:pPr>
+        <w:pStyle w:val="Normal"/>
+        <w:rPr>
+          <w:b/>
+          <w:bCs/>
+          <w:sz w:val="22"/>
+          <w:szCs w:val="22"/>
+        </w:rPr>
+      </w:pPr>
+      <w:r>
+        <w:rPr>
+          <w:b/>
+          <w:bCs/>
           <w:i/>
           <w:iCs/>
           <w:sz w:val="22"/>
           <w:szCs w:val="22"/>
         </w:rPr>
-        <w:t>prestazioni</w:t>
-      </w:r>
-      <w:r>
-        <w:rPr>
-          <w:b w:val="false"/>
-          <w:bCs w:val="false"/>
-          <w:sz w:val="22"/>
-          <w:szCs w:val="22"/>
-        </w:rPr>
-        <w:t xml:space="preserve"> </w:t>
-      </w:r>
-      <w:r>
-        <w:rPr>
-          <w:b/>
-          <w:bCs/>
-          <w:sz w:val="22"/>
-          <w:szCs w:val="22"/>
-        </w:rPr>
-        <w:t xml:space="preserve">GET </w:t>
-      </w:r>
-      <w:r>
-        <w:rPr>
-          <w:b w:val="false"/>
-          <w:bCs w:val="false"/>
-          <w:sz w:val="22"/>
-          <w:szCs w:val="22"/>
-        </w:rPr>
-        <w:t>(eventuali parametri per ricerca)</w:t>
-      </w:r>
-    </w:p>
-    <w:p>
-      <w:pPr>
-        <w:pStyle w:val="Normal"/>
-        <w:rPr>
-          <w:b/>
-          <w:bCs/>
-          <w:sz w:val="22"/>
-          <w:szCs w:val="22"/>
-        </w:rPr>
-      </w:pPr>
-      <w:r>
-        <w:rPr>
-          <w:b/>
-          <w:bCs/>
+        <w:t>/</w:t>
+      </w:r>
+      <w:r>
+        <w:rPr>
+          <w:b w:val="false"/>
+          <w:bCs w:val="false"/>
           <w:i/>
           <w:iCs/>
           <w:sz w:val="22"/>
           <w:szCs w:val="22"/>
         </w:rPr>
-        <w:t>/</w:t>
-      </w:r>
+        <w:t>admin/prestazioni/inserisci_prestazione</w:t>
+      </w:r>
+      <w:r>
+        <w:rPr>
+          <w:b w:val="false"/>
+          <w:bCs w:val="false"/>
+          <w:sz w:val="22"/>
+          <w:szCs w:val="22"/>
+        </w:rPr>
+        <w:t xml:space="preserve"> </w:t>
+      </w:r>
+      <w:r>
+        <w:rPr>
+          <w:b/>
+          <w:bCs/>
+          <w:sz w:val="22"/>
+          <w:szCs w:val="22"/>
+        </w:rPr>
+        <w:t>POST</w:t>
+      </w:r>
+    </w:p>
+    <w:p>
+      <w:pPr>
+        <w:pStyle w:val="Normal"/>
+        <w:rPr>
+          <w:b w:val="false"/>
+          <w:bCs w:val="false"/>
+          <w:sz w:val="22"/>
+          <w:szCs w:val="22"/>
+        </w:rPr>
+      </w:pPr>
       <w:r>
         <w:rPr>
           <w:b w:val="false"/>
@@ -3596,7 +3596,7 @@
           <w:sz w:val="22"/>
           <w:szCs w:val="22"/>
         </w:rPr>
-        <w:t>admin/prestazioni/inserisci_prestazione</w:t>
+        <w:t>/admin/prestazioni/modifica_prestazione</w:t>
       </w:r>
       <w:r>
         <w:rPr>
@@ -3614,17 +3614,15 @@
           <w:sz w:val="22"/>
           <w:szCs w:val="22"/>
         </w:rPr>
-        <w:t>POST</w:t>
-      </w:r>
-    </w:p>
-    <w:p>
-      <w:pPr>
-        <w:pStyle w:val="Normal"/>
-        <w:rPr>
-          <w:b w:val="false"/>
-          <w:bCs w:val="false"/>
-          <w:sz w:val="22"/>
-          <w:szCs w:val="22"/>
+        <w:t>PUT</w:t>
+      </w:r>
+    </w:p>
+    <w:p>
+      <w:pPr>
+        <w:pStyle w:val="Normal"/>
+        <w:rPr>
+          <w:b w:val="false"/>
+          <w:bCs w:val="false"/>
         </w:rPr>
       </w:pPr>
       <w:r>
@@ -3636,7 +3634,7 @@
           <w:sz w:val="22"/>
           <w:szCs w:val="22"/>
         </w:rPr>
-        <w:t>/admin/prestazioni/modifica_prestazione</w:t>
+        <w:t>/admin/prestazioni/elimina_prestazione</w:t>
       </w:r>
       <w:r>
         <w:rPr>
@@ -3654,7 +3652,7 @@
           <w:sz w:val="22"/>
           <w:szCs w:val="22"/>
         </w:rPr>
-        <w:t>PUT</w:t>
+        <w:t>DELETE</w:t>
       </w:r>
     </w:p>
     <w:p>
@@ -3674,7 +3672,7 @@
           <w:sz w:val="22"/>
           <w:szCs w:val="22"/>
         </w:rPr>
-        <w:t>/admin/prestazioni/elimina_prestazione</w:t>
+        <w:t>/admin/specie</w:t>
       </w:r>
       <w:r>
         <w:rPr>
@@ -3692,27 +3690,38 @@
           <w:sz w:val="22"/>
           <w:szCs w:val="22"/>
         </w:rPr>
-        <w:t>DELETE</w:t>
-      </w:r>
-    </w:p>
-    <w:p>
-      <w:pPr>
-        <w:pStyle w:val="Normal"/>
-        <w:rPr>
-          <w:b w:val="false"/>
-          <w:bCs w:val="false"/>
-        </w:rPr>
-      </w:pPr>
-      <w:r>
-        <w:rPr>
-          <w:b w:val="false"/>
-          <w:bCs w:val="false"/>
+        <w:t xml:space="preserve">GET </w:t>
+      </w:r>
+      <w:r>
+        <w:rPr>
+          <w:b w:val="false"/>
+          <w:bCs w:val="false"/>
+          <w:sz w:val="22"/>
+          <w:szCs w:val="22"/>
+        </w:rPr>
+        <w:t>(eventuali parametri per ricerca)</w:t>
+      </w:r>
+    </w:p>
+    <w:p>
+      <w:pPr>
+        <w:pStyle w:val="Normal"/>
+        <w:rPr>
+          <w:b/>
+          <w:bCs/>
+          <w:sz w:val="22"/>
+          <w:szCs w:val="22"/>
+        </w:rPr>
+      </w:pPr>
+      <w:r>
+        <w:rPr>
+          <w:b/>
+          <w:bCs/>
           <w:i/>
           <w:iCs/>
           <w:sz w:val="22"/>
           <w:szCs w:val="22"/>
         </w:rPr>
-        <w:t>/admin/</w:t>
+        <w:t>/</w:t>
       </w:r>
       <w:r>
         <w:rPr>
@@ -3723,7 +3732,7 @@
           <w:sz w:val="22"/>
           <w:szCs w:val="22"/>
         </w:rPr>
-        <w:t>specie</w:t>
+        <w:t>admin/specie/inserisci_specie</w:t>
       </w:r>
       <w:r>
         <w:rPr>
@@ -3741,39 +3750,59 @@
           <w:sz w:val="22"/>
           <w:szCs w:val="22"/>
         </w:rPr>
-        <w:t xml:space="preserve">GET </w:t>
-      </w:r>
-      <w:r>
-        <w:rPr>
-          <w:b w:val="false"/>
-          <w:bCs w:val="false"/>
-          <w:sz w:val="22"/>
-          <w:szCs w:val="22"/>
-        </w:rPr>
-        <w:t>(eventuali parametri per ricerca)</w:t>
-      </w:r>
-    </w:p>
-    <w:p>
-      <w:pPr>
-        <w:pStyle w:val="Normal"/>
-        <w:rPr>
-          <w:b/>
-          <w:bCs/>
-          <w:sz w:val="22"/>
-          <w:szCs w:val="22"/>
-        </w:rPr>
-      </w:pPr>
-      <w:r>
-        <w:rPr>
-          <w:b/>
-          <w:bCs/>
+        <w:t>POST</w:t>
+      </w:r>
+    </w:p>
+    <w:p>
+      <w:pPr>
+        <w:pStyle w:val="Normal"/>
+        <w:rPr>
+          <w:b w:val="false"/>
+          <w:bCs w:val="false"/>
+          <w:sz w:val="22"/>
+          <w:szCs w:val="22"/>
+        </w:rPr>
+      </w:pPr>
+      <w:r>
+        <w:rPr>
+          <w:b w:val="false"/>
+          <w:bCs w:val="false"/>
           <w:i/>
           <w:iCs/>
           <w:sz w:val="22"/>
           <w:szCs w:val="22"/>
         </w:rPr>
-        <w:t>/</w:t>
-      </w:r>
+        <w:t>/admin/specie/modifica_specie</w:t>
+      </w:r>
+      <w:r>
+        <w:rPr>
+          <w:b w:val="false"/>
+          <w:bCs w:val="false"/>
+          <w:sz w:val="22"/>
+          <w:szCs w:val="22"/>
+        </w:rPr>
+        <w:t xml:space="preserve"> </w:t>
+      </w:r>
+      <w:r>
+        <w:rPr>
+          <w:b/>
+          <w:bCs/>
+          <w:sz w:val="22"/>
+          <w:szCs w:val="22"/>
+        </w:rPr>
+        <w:t>PUT</w:t>
+      </w:r>
+    </w:p>
+    <w:p>
+      <w:pPr>
+        <w:pStyle w:val="Normal"/>
+        <w:rPr>
+          <w:b w:val="false"/>
+          <w:bCs w:val="false"/>
+          <w:sz w:val="22"/>
+          <w:szCs w:val="22"/>
+        </w:rPr>
+      </w:pPr>
       <w:r>
         <w:rPr>
           <w:b w:val="false"/>
@@ -3783,7 +3812,7 @@
           <w:sz w:val="22"/>
           <w:szCs w:val="22"/>
         </w:rPr>
-        <w:t>admin/specie/inserisci_specie</w:t>
+        <w:t>/admin/specie/elimina_specie</w:t>
       </w:r>
       <w:r>
         <w:rPr>
@@ -3801,7 +3830,7 @@
           <w:sz w:val="22"/>
           <w:szCs w:val="22"/>
         </w:rPr>
-        <w:t>POST</w:t>
+        <w:t>DELETE</w:t>
       </w:r>
     </w:p>
     <w:p>
@@ -3823,35 +3852,24 @@
           <w:sz w:val="22"/>
           <w:szCs w:val="22"/>
         </w:rPr>
-        <w:t>/admin/specie/modifica_specie</w:t>
-      </w:r>
-      <w:r>
-        <w:rPr>
-          <w:b w:val="false"/>
-          <w:bCs w:val="false"/>
-          <w:sz w:val="22"/>
-          <w:szCs w:val="22"/>
-        </w:rPr>
-        <w:t xml:space="preserve"> </w:t>
-      </w:r>
-      <w:r>
-        <w:rPr>
-          <w:b/>
-          <w:bCs/>
-          <w:sz w:val="22"/>
-          <w:szCs w:val="22"/>
-        </w:rPr>
-        <w:t>PUT</w:t>
-      </w:r>
-    </w:p>
-    <w:p>
-      <w:pPr>
-        <w:pStyle w:val="Normal"/>
-        <w:rPr>
-          <w:b w:val="false"/>
-          <w:bCs w:val="false"/>
-          <w:sz w:val="22"/>
-          <w:szCs w:val="22"/>
+        <w:t>/admin/statistiche</w:t>
+      </w:r>
+      <w:r>
+        <w:rPr>
+          <w:b w:val="false"/>
+          <w:bCs w:val="false"/>
+          <w:sz w:val="22"/>
+          <w:szCs w:val="22"/>
+        </w:rPr>
+        <w:t xml:space="preserve"> ?</w:t>
+      </w:r>
+    </w:p>
+    <w:p>
+      <w:pPr>
+        <w:pStyle w:val="Normal"/>
+        <w:rPr>
+          <w:b w:val="false"/>
+          <w:bCs w:val="false"/>
         </w:rPr>
       </w:pPr>
       <w:r>
@@ -3863,7 +3881,7 @@
           <w:sz w:val="22"/>
           <w:szCs w:val="22"/>
         </w:rPr>
-        <w:t>/admin/specie/elimina_specie</w:t>
+        <w:t>/contatti</w:t>
       </w:r>
       <w:r>
         <w:rPr>
@@ -3881,7 +3899,7 @@
           <w:sz w:val="22"/>
           <w:szCs w:val="22"/>
         </w:rPr>
-        <w:t>DELETE</w:t>
+        <w:t>GET</w:t>
       </w:r>
     </w:p>
     <w:p>
@@ -3903,87 +3921,7 @@
           <w:sz w:val="22"/>
           <w:szCs w:val="22"/>
         </w:rPr>
-        <w:t>/admin/statistiche</w:t>
-      </w:r>
-      <w:r>
-        <w:rPr>
-          <w:b w:val="false"/>
-          <w:bCs w:val="false"/>
-          <w:sz w:val="22"/>
-          <w:szCs w:val="22"/>
-        </w:rPr>
-        <w:t xml:space="preserve"> ?</w:t>
-      </w:r>
-    </w:p>
-    <w:p>
-      <w:pPr>
-        <w:pStyle w:val="Normal"/>
-        <w:rPr>
-          <w:b w:val="false"/>
-          <w:bCs w:val="false"/>
-        </w:rPr>
-      </w:pPr>
-      <w:r>
-        <w:rPr>
-          <w:b w:val="false"/>
-          <w:bCs w:val="false"/>
-          <w:i/>
-          <w:iCs/>
-          <w:sz w:val="22"/>
-          <w:szCs w:val="22"/>
-        </w:rPr>
-        <w:t>/contatti</w:t>
-      </w:r>
-      <w:r>
-        <w:rPr>
-          <w:b w:val="false"/>
-          <w:bCs w:val="false"/>
-          <w:sz w:val="22"/>
-          <w:szCs w:val="22"/>
-        </w:rPr>
-        <w:t xml:space="preserve"> </w:t>
-      </w:r>
-      <w:r>
-        <w:rPr>
-          <w:b/>
-          <w:bCs/>
-          <w:sz w:val="22"/>
-          <w:szCs w:val="22"/>
-        </w:rPr>
-        <w:t>GET</w:t>
-      </w:r>
-    </w:p>
-    <w:p>
-      <w:pPr>
-        <w:pStyle w:val="Normal"/>
-        <w:rPr>
-          <w:b w:val="false"/>
-          <w:bCs w:val="false"/>
-          <w:sz w:val="22"/>
-          <w:szCs w:val="22"/>
-        </w:rPr>
-      </w:pPr>
-      <w:r>
-        <w:rPr>
-          <w:b w:val="false"/>
-          <w:bCs w:val="false"/>
-          <w:i/>
-          <w:iCs/>
-          <w:sz w:val="22"/>
-          <w:szCs w:val="22"/>
-        </w:rPr>
-        <w:t>/</w:t>
-      </w:r>
-      <w:r>
-        <w:rPr>
-          <w:b w:val="false"/>
-          <w:bCs w:val="false"/>
-          <w:i/>
-          <w:iCs/>
-          <w:sz w:val="22"/>
-          <w:szCs w:val="22"/>
-        </w:rPr>
-        <w:t xml:space="preserve">lista_veterinari </w:t>
+        <w:t xml:space="preserve">/lista_veterinari </w:t>
       </w:r>
       <w:r>
         <w:rPr>
@@ -4121,421 +4059,456 @@
           <w:sz w:val="22"/>
           <w:szCs w:val="22"/>
         </w:rPr>
-        <w:t xml:space="preserve">// </w:t>
-      </w:r>
-      <w:r>
-        <w:rPr>
-          <w:b w:val="false"/>
-          <w:bCs w:val="false"/>
-          <w:sz w:val="22"/>
-          <w:szCs w:val="22"/>
-        </w:rPr>
-        <w:t>arrivano tutti  i file di tutti i veterinari ricercati</w:t>
-      </w:r>
-    </w:p>
-    <w:p>
-      <w:pPr>
-        <w:pStyle w:val="Normal"/>
-        <w:rPr>
-          <w:b w:val="false"/>
-          <w:bCs w:val="false"/>
-          <w:sz w:val="22"/>
-          <w:szCs w:val="22"/>
-        </w:rPr>
-      </w:pPr>
-      <w:r>
-        <w:rPr>
-          <w:b w:val="false"/>
-          <w:bCs w:val="false"/>
-          <w:sz w:val="22"/>
-          <w:szCs w:val="22"/>
-        </w:rPr>
-        <w:t xml:space="preserve">// </w:t>
-      </w:r>
-      <w:r>
-        <w:rPr>
-          <w:b w:val="false"/>
-          <w:bCs w:val="false"/>
-          <w:sz w:val="22"/>
-          <w:szCs w:val="22"/>
-        </w:rPr>
-        <w:t>associa a ogni veterinario i dati e li nasconde</w:t>
-      </w:r>
-    </w:p>
-    <w:p>
-      <w:pPr>
-        <w:pStyle w:val="Normal"/>
-        <w:rPr>
-          <w:b w:val="false"/>
-          <w:bCs w:val="false"/>
-          <w:sz w:val="22"/>
-          <w:szCs w:val="22"/>
-        </w:rPr>
-      </w:pPr>
-      <w:r>
-        <w:rPr>
-          <w:b w:val="false"/>
-          <w:bCs w:val="false"/>
-          <w:sz w:val="22"/>
-          <w:szCs w:val="22"/>
-        </w:rPr>
-        <w:t xml:space="preserve">// </w:t>
-      </w:r>
-      <w:r>
-        <w:rPr>
-          <w:b w:val="false"/>
-          <w:bCs w:val="false"/>
-          <w:sz w:val="22"/>
-          <w:szCs w:val="22"/>
-        </w:rPr>
-        <w:t>li mostra solo quando si clicca il pulsante</w:t>
-      </w:r>
-    </w:p>
-    <w:p>
-      <w:pPr>
-        <w:pStyle w:val="Normal"/>
-        <w:rPr>
-          <w:b w:val="false"/>
-          <w:bCs w:val="false"/>
-          <w:sz w:val="22"/>
-          <w:szCs w:val="22"/>
-        </w:rPr>
-      </w:pPr>
-      <w:r>
-        <w:rPr>
-          <w:b w:val="false"/>
-          <w:bCs w:val="false"/>
-          <w:sz w:val="22"/>
-          <w:szCs w:val="22"/>
-        </w:rPr>
-      </w:r>
-    </w:p>
-    <w:p>
-      <w:pPr>
-        <w:pStyle w:val="Normal"/>
-        <w:rPr>
-          <w:b w:val="false"/>
-          <w:bCs w:val="false"/>
-          <w:sz w:val="22"/>
-          <w:szCs w:val="22"/>
-        </w:rPr>
-      </w:pPr>
-      <w:r>
-        <w:rPr>
-          <w:b w:val="false"/>
-          <w:bCs w:val="false"/>
-          <w:sz w:val="22"/>
-          <w:szCs w:val="22"/>
-        </w:rPr>
-        <w:t>PSEUDO-CODICE:</w:t>
-      </w:r>
-    </w:p>
-    <w:p>
-      <w:pPr>
-        <w:pStyle w:val="Normal"/>
-        <w:rPr>
-          <w:b w:val="false"/>
-          <w:bCs w:val="false"/>
-          <w:sz w:val="22"/>
-          <w:szCs w:val="22"/>
-        </w:rPr>
-      </w:pPr>
-      <w:r>
-        <w:rPr>
-          <w:b w:val="false"/>
-          <w:bCs w:val="false"/>
-          <w:sz w:val="22"/>
-          <w:szCs w:val="22"/>
-        </w:rPr>
-        <w:t>&lt;</w:t>
-      </w:r>
-      <w:r>
-        <w:rPr>
-          <w:b w:val="false"/>
-          <w:bCs w:val="false"/>
-          <w:sz w:val="22"/>
-          <w:szCs w:val="22"/>
-        </w:rPr>
-        <w:t>div</w:t>
-      </w:r>
-      <w:r>
-        <w:rPr>
-          <w:b w:val="false"/>
-          <w:bCs w:val="false"/>
-          <w:sz w:val="22"/>
-          <w:szCs w:val="22"/>
-        </w:rPr>
-        <w:t>&gt;</w:t>
-      </w:r>
-    </w:p>
-    <w:p>
-      <w:pPr>
-        <w:pStyle w:val="Normal"/>
-        <w:rPr>
-          <w:b w:val="false"/>
-          <w:bCs w:val="false"/>
-          <w:sz w:val="22"/>
-          <w:szCs w:val="22"/>
-        </w:rPr>
-      </w:pPr>
-      <w:r>
-        <w:rPr>
-          <w:b w:val="false"/>
-          <w:bCs w:val="false"/>
-          <w:sz w:val="22"/>
-          <w:szCs w:val="22"/>
-        </w:rPr>
-        <w:tab/>
-        <w:t>&lt;</w:t>
-      </w:r>
-      <w:r>
-        <w:rPr>
-          <w:b w:val="false"/>
-          <w:bCs w:val="false"/>
-          <w:sz w:val="22"/>
-          <w:szCs w:val="22"/>
-        </w:rPr>
-        <w:t>div id=”veterario.id” th:for=”itera sulla lista”</w:t>
-      </w:r>
-      <w:r>
-        <w:rPr>
-          <w:b w:val="false"/>
-          <w:bCs w:val="false"/>
-          <w:sz w:val="22"/>
-          <w:szCs w:val="22"/>
-        </w:rPr>
-        <w:t>&gt;</w:t>
-      </w:r>
-    </w:p>
-    <w:p>
-      <w:pPr>
-        <w:pStyle w:val="Normal"/>
-        <w:rPr>
-          <w:b w:val="false"/>
-          <w:bCs w:val="false"/>
-          <w:sz w:val="22"/>
-          <w:szCs w:val="22"/>
-        </w:rPr>
-      </w:pPr>
-      <w:r>
-        <w:rPr>
-          <w:b w:val="false"/>
-          <w:bCs w:val="false"/>
-          <w:sz w:val="22"/>
-          <w:szCs w:val="22"/>
-        </w:rPr>
-        <w:tab/>
-        <w:tab/>
-        <w:t>&lt;</w:t>
-      </w:r>
-      <w:r>
-        <w:rPr>
-          <w:b w:val="false"/>
-          <w:bCs w:val="false"/>
-          <w:sz w:val="22"/>
-          <w:szCs w:val="22"/>
-        </w:rPr>
-        <w:t>button onclick=”</w:t>
-      </w:r>
-      <w:r>
-        <w:rPr>
-          <w:b w:val="false"/>
-          <w:bCs w:val="false"/>
-          <w:sz w:val="22"/>
-          <w:szCs w:val="22"/>
-        </w:rPr>
-        <w:t>mostra()</w:t>
-      </w:r>
-      <w:r>
-        <w:rPr>
-          <w:b w:val="false"/>
-          <w:bCs w:val="false"/>
-          <w:sz w:val="22"/>
-          <w:szCs w:val="22"/>
-        </w:rPr>
-        <w:t>” data-value=”veterinario_id=${}”</w:t>
-      </w:r>
-      <w:r>
-        <w:rPr>
-          <w:b w:val="false"/>
-          <w:bCs w:val="false"/>
-          <w:sz w:val="22"/>
-          <w:szCs w:val="22"/>
-        </w:rPr>
-        <w:t>&gt;&lt;/</w:t>
-      </w:r>
-      <w:r>
-        <w:rPr>
-          <w:b w:val="false"/>
-          <w:bCs w:val="false"/>
-          <w:sz w:val="22"/>
-          <w:szCs w:val="22"/>
-        </w:rPr>
-        <w:t>button</w:t>
-      </w:r>
-      <w:r>
-        <w:rPr>
-          <w:b w:val="false"/>
-          <w:bCs w:val="false"/>
-          <w:sz w:val="22"/>
-          <w:szCs w:val="22"/>
-        </w:rPr>
-        <w:t>&gt;</w:t>
-      </w:r>
-    </w:p>
-    <w:p>
-      <w:pPr>
-        <w:pStyle w:val="Normal"/>
-        <w:rPr>
-          <w:b w:val="false"/>
-          <w:bCs w:val="false"/>
-          <w:sz w:val="22"/>
-          <w:szCs w:val="22"/>
-        </w:rPr>
-      </w:pPr>
-      <w:r>
-        <w:rPr>
-          <w:b w:val="false"/>
-          <w:bCs w:val="false"/>
-          <w:sz w:val="22"/>
-          <w:szCs w:val="22"/>
-        </w:rPr>
-        <w:tab/>
-        <w:tab/>
-        <w:t>&lt;</w:t>
-      </w:r>
-      <w:r>
-        <w:rPr>
-          <w:b w:val="false"/>
-          <w:bCs w:val="false"/>
-          <w:sz w:val="22"/>
-          <w:szCs w:val="22"/>
-        </w:rPr>
-        <w:t>script</w:t>
-      </w:r>
-      <w:r>
-        <w:rPr>
-          <w:b w:val="false"/>
-          <w:bCs w:val="false"/>
-          <w:sz w:val="22"/>
-          <w:szCs w:val="22"/>
-        </w:rPr>
-        <w:t>&gt;</w:t>
-      </w:r>
-    </w:p>
-    <w:p>
-      <w:pPr>
-        <w:pStyle w:val="Normal"/>
-        <w:rPr>
-          <w:b w:val="false"/>
-          <w:bCs w:val="false"/>
-          <w:sz w:val="22"/>
-          <w:szCs w:val="22"/>
-        </w:rPr>
-      </w:pPr>
-      <w:r>
-        <w:rPr>
-          <w:b w:val="false"/>
-          <w:bCs w:val="false"/>
-          <w:sz w:val="22"/>
-          <w:szCs w:val="22"/>
-        </w:rPr>
-        <w:tab/>
-        <w:tab/>
-        <w:tab/>
-      </w:r>
-      <w:r>
-        <w:rPr>
-          <w:b w:val="false"/>
-          <w:bCs w:val="false"/>
-          <w:sz w:val="22"/>
-          <w:szCs w:val="22"/>
-        </w:rPr>
-        <w:t>mostra() {</w:t>
-        <w:tab/>
-        <w:tab/>
-        <w:tab/>
-        <w:tab/>
-        <w:tab/>
-      </w:r>
-    </w:p>
-    <w:p>
-      <w:pPr>
-        <w:pStyle w:val="Normal"/>
-        <w:rPr>
-          <w:b w:val="false"/>
-          <w:bCs w:val="false"/>
-          <w:sz w:val="22"/>
-          <w:szCs w:val="22"/>
-        </w:rPr>
-      </w:pPr>
-      <w:r>
-        <w:rPr>
-          <w:b w:val="false"/>
-          <w:bCs w:val="false"/>
-          <w:sz w:val="22"/>
-          <w:szCs w:val="22"/>
-        </w:rPr>
-        <w:tab/>
-        <w:tab/>
-        <w:tab/>
-        <w:tab/>
-        <w:t xml:space="preserve">element = </w:t>
-      </w:r>
-      <w:r>
-        <w:rPr>
-          <w:b w:val="false"/>
-          <w:bCs w:val="false"/>
-          <w:sz w:val="22"/>
-          <w:szCs w:val="22"/>
-        </w:rPr>
-        <w:t>document.getById( button.dataset.value.veterinario_id)</w:t>
-      </w:r>
-    </w:p>
-    <w:p>
-      <w:pPr>
-        <w:pStyle w:val="Normal"/>
-        <w:rPr>
-          <w:b w:val="false"/>
-          <w:bCs w:val="false"/>
-          <w:sz w:val="22"/>
-          <w:szCs w:val="22"/>
-        </w:rPr>
-      </w:pPr>
-      <w:r>
-        <w:rPr>
-          <w:b w:val="false"/>
-          <w:bCs w:val="false"/>
-          <w:sz w:val="22"/>
-          <w:szCs w:val="22"/>
-        </w:rPr>
-        <w:tab/>
-        <w:tab/>
-        <w:tab/>
-        <w:tab/>
-        <w:t>element.style.display = flex;</w:t>
-      </w:r>
-    </w:p>
-    <w:p>
-      <w:pPr>
-        <w:pStyle w:val="Normal"/>
-        <w:rPr>
-          <w:b w:val="false"/>
-          <w:bCs w:val="false"/>
-          <w:sz w:val="22"/>
-          <w:szCs w:val="22"/>
-        </w:rPr>
-      </w:pPr>
-      <w:r>
-        <w:rPr>
-          <w:b w:val="false"/>
-          <w:bCs w:val="false"/>
-          <w:sz w:val="22"/>
-          <w:szCs w:val="22"/>
-        </w:rPr>
-        <w:tab/>
-        <w:tab/>
-        <w:tab/>
+        <w:t>// arrivano tutti  i file di tutti i veterinari ricercati</w:t>
+      </w:r>
+    </w:p>
+    <w:p>
+      <w:pPr>
+        <w:pStyle w:val="Normal"/>
+        <w:rPr>
+          <w:b w:val="false"/>
+          <w:bCs w:val="false"/>
+          <w:sz w:val="22"/>
+          <w:szCs w:val="22"/>
+        </w:rPr>
+      </w:pPr>
+      <w:r>
+        <w:rPr>
+          <w:b w:val="false"/>
+          <w:bCs w:val="false"/>
+          <w:sz w:val="22"/>
+          <w:szCs w:val="22"/>
+        </w:rPr>
+        <w:t>// associa a ogni veterinario i dati e li nasconde</w:t>
+      </w:r>
+    </w:p>
+    <w:p>
+      <w:pPr>
+        <w:pStyle w:val="Normal"/>
+        <w:rPr>
+          <w:b w:val="false"/>
+          <w:bCs w:val="false"/>
+          <w:sz w:val="22"/>
+          <w:szCs w:val="22"/>
+        </w:rPr>
+      </w:pPr>
+      <w:r>
+        <w:rPr>
+          <w:b w:val="false"/>
+          <w:bCs w:val="false"/>
+          <w:sz w:val="22"/>
+          <w:szCs w:val="22"/>
+        </w:rPr>
+        <w:t>// li mostra solo quando si clicca il pulsante</w:t>
+      </w:r>
+    </w:p>
+    <w:p>
+      <w:pPr>
+        <w:pStyle w:val="Normal"/>
+        <w:rPr>
+          <w:b w:val="false"/>
+          <w:bCs w:val="false"/>
+          <w:sz w:val="22"/>
+          <w:szCs w:val="22"/>
+        </w:rPr>
+      </w:pPr>
+      <w:r>
+        <w:rPr>
+          <w:b w:val="false"/>
+          <w:bCs w:val="false"/>
+          <w:sz w:val="22"/>
+          <w:szCs w:val="22"/>
+        </w:rPr>
+        <w:t>&lt;div&gt;</w:t>
+      </w:r>
+    </w:p>
+    <w:p>
+      <w:pPr>
+        <w:pStyle w:val="Normal"/>
+        <w:rPr>
+          <w:b w:val="false"/>
+          <w:bCs w:val="false"/>
+          <w:sz w:val="22"/>
+          <w:szCs w:val="22"/>
+        </w:rPr>
+      </w:pPr>
+      <w:r>
+        <w:rPr>
+          <w:b w:val="false"/>
+          <w:bCs w:val="false"/>
+          <w:sz w:val="22"/>
+          <w:szCs w:val="22"/>
+        </w:rPr>
+        <w:t xml:space="preserve">  </w:t>
+      </w:r>
+      <w:r>
+        <w:rPr>
+          <w:b w:val="false"/>
+          <w:bCs w:val="false"/>
+          <w:sz w:val="22"/>
+          <w:szCs w:val="22"/>
+        </w:rPr>
+        <w:t>&lt;div th:each="veterinario : ${listaVeterinari}" id="vet-${veterinario.id}"&gt;</w:t>
+      </w:r>
+    </w:p>
+    <w:p>
+      <w:pPr>
+        <w:pStyle w:val="Normal"/>
+        <w:rPr>
+          <w:b w:val="false"/>
+          <w:bCs w:val="false"/>
+          <w:sz w:val="22"/>
+          <w:szCs w:val="22"/>
+        </w:rPr>
+      </w:pPr>
+      <w:r>
+        <w:rPr>
+          <w:b w:val="false"/>
+          <w:bCs w:val="false"/>
+          <w:sz w:val="22"/>
+          <w:szCs w:val="22"/>
+        </w:rPr>
+        <w:t xml:space="preserve">    </w:t>
+      </w:r>
+      <w:r>
+        <w:rPr>
+          <w:b w:val="false"/>
+          <w:bCs w:val="false"/>
+          <w:sz w:val="22"/>
+          <w:szCs w:val="22"/>
+        </w:rPr>
+        <w:t>&lt;p th:text="${veterinario.nome}"&gt;&lt;/p&gt;</w:t>
+      </w:r>
+    </w:p>
+    <w:p>
+      <w:pPr>
+        <w:pStyle w:val="Normal"/>
+        <w:rPr>
+          <w:b w:val="false"/>
+          <w:bCs w:val="false"/>
+          <w:sz w:val="22"/>
+          <w:szCs w:val="22"/>
+        </w:rPr>
+      </w:pPr>
+      <w:r>
+        <w:rPr>
+          <w:b w:val="false"/>
+          <w:bCs w:val="false"/>
+          <w:sz w:val="22"/>
+          <w:szCs w:val="22"/>
+        </w:rPr>
+        <w:t xml:space="preserve">    </w:t>
+      </w:r>
+      <w:r>
+        <w:rPr>
+          <w:b w:val="false"/>
+          <w:bCs w:val="false"/>
+          <w:sz w:val="22"/>
+          <w:szCs w:val="22"/>
+        </w:rPr>
+        <w:t>&lt;button onclick="mostraDettagli(${veterinario.id})"&gt;Mostra dettagli&lt;/button&gt;</w:t>
+      </w:r>
+    </w:p>
+    <w:p>
+      <w:pPr>
+        <w:pStyle w:val="Normal"/>
+        <w:rPr>
+          <w:b w:val="false"/>
+          <w:bCs w:val="false"/>
+          <w:sz w:val="22"/>
+          <w:szCs w:val="22"/>
+        </w:rPr>
+      </w:pPr>
+      <w:r>
+        <w:rPr>
+          <w:b w:val="false"/>
+          <w:bCs w:val="false"/>
+          <w:sz w:val="22"/>
+          <w:szCs w:val="22"/>
+        </w:rPr>
+        <w:t xml:space="preserve">    </w:t>
+      </w:r>
+    </w:p>
+    <w:p>
+      <w:pPr>
+        <w:pStyle w:val="Normal"/>
+        <w:rPr>
+          <w:b w:val="false"/>
+          <w:bCs w:val="false"/>
+          <w:sz w:val="22"/>
+          <w:szCs w:val="22"/>
+        </w:rPr>
+      </w:pPr>
+      <w:r>
+        <w:rPr>
+          <w:b w:val="false"/>
+          <w:bCs w:val="false"/>
+          <w:sz w:val="22"/>
+          <w:szCs w:val="22"/>
+        </w:rPr>
+        <w:t xml:space="preserve">    </w:t>
+      </w:r>
+      <w:r>
+        <w:rPr>
+          <w:b w:val="false"/>
+          <w:bCs w:val="false"/>
+          <w:sz w:val="22"/>
+          <w:szCs w:val="22"/>
+        </w:rPr>
+        <w:t>&lt;div id="dettagli-${veterinario.id}" style="display:none;"&gt;</w:t>
+      </w:r>
+    </w:p>
+    <w:p>
+      <w:pPr>
+        <w:pStyle w:val="Normal"/>
+        <w:rPr>
+          <w:b w:val="false"/>
+          <w:bCs w:val="false"/>
+          <w:sz w:val="22"/>
+          <w:szCs w:val="22"/>
+        </w:rPr>
+      </w:pPr>
+      <w:r>
+        <w:rPr>
+          <w:b w:val="false"/>
+          <w:bCs w:val="false"/>
+          <w:sz w:val="22"/>
+          <w:szCs w:val="22"/>
+        </w:rPr>
+        <w:t xml:space="preserve">      </w:t>
+      </w:r>
+      <w:r>
+        <w:rPr>
+          <w:b w:val="false"/>
+          <w:bCs w:val="false"/>
+          <w:sz w:val="22"/>
+          <w:szCs w:val="22"/>
+        </w:rPr>
+        <w:t>&lt;!-- qui dentro mostri le info del veterinario --&gt;</w:t>
+      </w:r>
+    </w:p>
+    <w:p>
+      <w:pPr>
+        <w:pStyle w:val="Normal"/>
+        <w:rPr>
+          <w:b w:val="false"/>
+          <w:bCs w:val="false"/>
+          <w:sz w:val="22"/>
+          <w:szCs w:val="22"/>
+        </w:rPr>
+      </w:pPr>
+      <w:r>
+        <w:rPr>
+          <w:b w:val="false"/>
+          <w:bCs w:val="false"/>
+          <w:sz w:val="22"/>
+          <w:szCs w:val="22"/>
+        </w:rPr>
+        <w:t xml:space="preserve">    </w:t>
+      </w:r>
+      <w:r>
+        <w:rPr>
+          <w:b w:val="false"/>
+          <w:bCs w:val="false"/>
+          <w:sz w:val="22"/>
+          <w:szCs w:val="22"/>
+        </w:rPr>
+        <w:t>&lt;/div&gt;</w:t>
+      </w:r>
+    </w:p>
+    <w:p>
+      <w:pPr>
+        <w:pStyle w:val="Normal"/>
+        <w:rPr>
+          <w:b w:val="false"/>
+          <w:bCs w:val="false"/>
+          <w:sz w:val="22"/>
+          <w:szCs w:val="22"/>
+        </w:rPr>
+      </w:pPr>
+      <w:r>
+        <w:rPr>
+          <w:b w:val="false"/>
+          <w:bCs w:val="false"/>
+          <w:sz w:val="22"/>
+          <w:szCs w:val="22"/>
+        </w:rPr>
+        <w:t xml:space="preserve">  </w:t>
+      </w:r>
+      <w:r>
+        <w:rPr>
+          <w:b w:val="false"/>
+          <w:bCs w:val="false"/>
+          <w:sz w:val="22"/>
+          <w:szCs w:val="22"/>
+        </w:rPr>
+        <w:t>&lt;/div&gt;</w:t>
+      </w:r>
+    </w:p>
+    <w:p>
+      <w:pPr>
+        <w:pStyle w:val="Normal"/>
+        <w:rPr>
+          <w:b w:val="false"/>
+          <w:bCs w:val="false"/>
+          <w:sz w:val="22"/>
+          <w:szCs w:val="22"/>
+        </w:rPr>
+      </w:pPr>
+      <w:r>
+        <w:rPr>
+          <w:b w:val="false"/>
+          <w:bCs w:val="false"/>
+          <w:sz w:val="22"/>
+          <w:szCs w:val="22"/>
+        </w:rPr>
+        <w:t>&lt;/div&gt;</w:t>
+      </w:r>
+    </w:p>
+    <w:p>
+      <w:pPr>
+        <w:pStyle w:val="Normal"/>
+        <w:rPr>
+          <w:b w:val="false"/>
+          <w:bCs w:val="false"/>
+          <w:sz w:val="22"/>
+          <w:szCs w:val="22"/>
+        </w:rPr>
+      </w:pPr>
+      <w:r>
+        <w:rPr>
+          <w:b w:val="false"/>
+          <w:bCs w:val="false"/>
+          <w:sz w:val="22"/>
+          <w:szCs w:val="22"/>
+        </w:rPr>
+      </w:r>
+    </w:p>
+    <w:p>
+      <w:pPr>
+        <w:pStyle w:val="Normal"/>
+        <w:rPr>
+          <w:b w:val="false"/>
+          <w:bCs w:val="false"/>
+          <w:sz w:val="22"/>
+          <w:szCs w:val="22"/>
+        </w:rPr>
+      </w:pPr>
+      <w:r>
+        <w:rPr>
+          <w:b w:val="false"/>
+          <w:bCs w:val="false"/>
+          <w:sz w:val="22"/>
+          <w:szCs w:val="22"/>
+        </w:rPr>
+        <w:t>&lt;script&gt;</w:t>
+      </w:r>
+    </w:p>
+    <w:p>
+      <w:pPr>
+        <w:pStyle w:val="Normal"/>
+        <w:rPr>
+          <w:b w:val="false"/>
+          <w:bCs w:val="false"/>
+          <w:sz w:val="22"/>
+          <w:szCs w:val="22"/>
+        </w:rPr>
+      </w:pPr>
+      <w:r>
+        <w:rPr>
+          <w:b w:val="false"/>
+          <w:bCs w:val="false"/>
+          <w:sz w:val="22"/>
+          <w:szCs w:val="22"/>
+        </w:rPr>
+        <w:t xml:space="preserve">  </w:t>
+      </w:r>
+      <w:r>
+        <w:rPr>
+          <w:b w:val="false"/>
+          <w:bCs w:val="false"/>
+          <w:sz w:val="22"/>
+          <w:szCs w:val="22"/>
+        </w:rPr>
+        <w:t>function mostraDettagli(id) {</w:t>
+      </w:r>
+    </w:p>
+    <w:p>
+      <w:pPr>
+        <w:pStyle w:val="Normal"/>
+        <w:rPr>
+          <w:b w:val="false"/>
+          <w:bCs w:val="false"/>
+          <w:sz w:val="22"/>
+          <w:szCs w:val="22"/>
+        </w:rPr>
+      </w:pPr>
+      <w:r>
+        <w:rPr>
+          <w:b w:val="false"/>
+          <w:bCs w:val="false"/>
+          <w:sz w:val="22"/>
+          <w:szCs w:val="22"/>
+        </w:rPr>
+        <w:t xml:space="preserve">    </w:t>
+      </w:r>
+      <w:r>
+        <w:rPr>
+          <w:b w:val="false"/>
+          <w:bCs w:val="false"/>
+          <w:sz w:val="22"/>
+          <w:szCs w:val="22"/>
+        </w:rPr>
+        <w:t>const div = document.getElementById(`dettagli-${id}`);</w:t>
+      </w:r>
+    </w:p>
+    <w:p>
+      <w:pPr>
+        <w:pStyle w:val="Normal"/>
+        <w:rPr>
+          <w:b w:val="false"/>
+          <w:bCs w:val="false"/>
+          <w:sz w:val="22"/>
+          <w:szCs w:val="22"/>
+        </w:rPr>
+      </w:pPr>
+      <w:r>
+        <w:rPr>
+          <w:b w:val="false"/>
+          <w:bCs w:val="false"/>
+          <w:sz w:val="22"/>
+          <w:szCs w:val="22"/>
+        </w:rPr>
+        <w:t xml:space="preserve">    </w:t>
+      </w:r>
+      <w:r>
+        <w:rPr>
+          <w:b w:val="false"/>
+          <w:bCs w:val="false"/>
+          <w:sz w:val="22"/>
+          <w:szCs w:val="22"/>
+        </w:rPr>
+        <w:t>div.style.display = div.style.display === "none" ? "flex" : "none";</w:t>
+      </w:r>
+    </w:p>
+    <w:p>
+      <w:pPr>
+        <w:pStyle w:val="Normal"/>
+        <w:rPr>
+          <w:b w:val="false"/>
+          <w:bCs w:val="false"/>
+          <w:sz w:val="22"/>
+          <w:szCs w:val="22"/>
+        </w:rPr>
+      </w:pPr>
+      <w:r>
+        <w:rPr>
+          <w:b w:val="false"/>
+          <w:bCs w:val="false"/>
+          <w:sz w:val="22"/>
+          <w:szCs w:val="22"/>
+        </w:rPr>
+        <w:t xml:space="preserve">  </w:t>
       </w:r>
       <w:r>
         <w:rPr>
@@ -4564,161 +4537,7 @@
           <w:sz w:val="22"/>
           <w:szCs w:val="22"/>
         </w:rPr>
-        <w:tab/>
-        <w:tab/>
-        <w:t>&lt;/</w:t>
-      </w:r>
-      <w:r>
-        <w:rPr>
-          <w:b w:val="false"/>
-          <w:bCs w:val="false"/>
-          <w:sz w:val="22"/>
-          <w:szCs w:val="22"/>
-        </w:rPr>
-        <w:t>script</w:t>
-      </w:r>
-      <w:r>
-        <w:rPr>
-          <w:b w:val="false"/>
-          <w:bCs w:val="false"/>
-          <w:sz w:val="22"/>
-          <w:szCs w:val="22"/>
-        </w:rPr>
-        <w:t>&gt;</w:t>
-      </w:r>
-    </w:p>
-    <w:p>
-      <w:pPr>
-        <w:pStyle w:val="Normal"/>
-        <w:rPr>
-          <w:b w:val="false"/>
-          <w:bCs w:val="false"/>
-          <w:sz w:val="22"/>
-          <w:szCs w:val="22"/>
-        </w:rPr>
-      </w:pPr>
-      <w:r>
-        <w:rPr>
-          <w:b w:val="false"/>
-          <w:bCs w:val="false"/>
-          <w:sz w:val="22"/>
-          <w:szCs w:val="22"/>
-        </w:rPr>
-        <w:tab/>
-        <w:t>&lt;/</w:t>
-      </w:r>
-      <w:r>
-        <w:rPr>
-          <w:b w:val="false"/>
-          <w:bCs w:val="false"/>
-          <w:sz w:val="22"/>
-          <w:szCs w:val="22"/>
-        </w:rPr>
-        <w:t>div</w:t>
-      </w:r>
-      <w:r>
-        <w:rPr>
-          <w:b w:val="false"/>
-          <w:bCs w:val="false"/>
-          <w:sz w:val="22"/>
-          <w:szCs w:val="22"/>
-        </w:rPr>
-        <w:t>&gt;</w:t>
-      </w:r>
-    </w:p>
-    <w:p>
-      <w:pPr>
-        <w:pStyle w:val="Normal"/>
-        <w:rPr>
-          <w:b w:val="false"/>
-          <w:bCs w:val="false"/>
-          <w:sz w:val="22"/>
-          <w:szCs w:val="22"/>
-        </w:rPr>
-      </w:pPr>
-      <w:r>
-        <w:rPr>
-          <w:b w:val="false"/>
-          <w:bCs w:val="false"/>
-          <w:sz w:val="22"/>
-          <w:szCs w:val="22"/>
-        </w:rPr>
-        <w:t>&lt;/</w:t>
-      </w:r>
-      <w:r>
-        <w:rPr>
-          <w:b w:val="false"/>
-          <w:bCs w:val="false"/>
-          <w:sz w:val="22"/>
-          <w:szCs w:val="22"/>
-        </w:rPr>
-        <w:t>div</w:t>
-      </w:r>
-      <w:r>
-        <w:rPr>
-          <w:b w:val="false"/>
-          <w:bCs w:val="false"/>
-          <w:sz w:val="22"/>
-          <w:szCs w:val="22"/>
-        </w:rPr>
-        <w:t>&gt;</w:t>
-      </w:r>
-    </w:p>
-    <w:p>
-      <w:pPr>
-        <w:pStyle w:val="Normal"/>
-        <w:rPr>
-          <w:b/>
-          <w:bCs/>
-          <w:sz w:val="22"/>
-          <w:szCs w:val="22"/>
-        </w:rPr>
-      </w:pPr>
-      <w:r>
-        <w:rPr>
-          <w:b/>
-          <w:bCs/>
-          <w:sz w:val="22"/>
-          <w:szCs w:val="22"/>
-        </w:rPr>
-      </w:r>
-    </w:p>
-    <w:p>
-      <w:pPr>
-        <w:pStyle w:val="Normal"/>
-        <w:rPr>
-          <w:b/>
-          <w:bCs/>
-          <w:sz w:val="22"/>
-          <w:szCs w:val="22"/>
-        </w:rPr>
-      </w:pPr>
-      <w:r>
-        <w:rPr>
-          <w:b/>
-          <w:bCs/>
-          <w:sz w:val="22"/>
-          <w:szCs w:val="22"/>
-        </w:rPr>
-      </w:r>
-    </w:p>
-    <w:p>
-      <w:pPr>
-        <w:pStyle w:val="Normal"/>
-        <w:rPr>
-          <w:b/>
-          <w:bCs/>
-          <w:sz w:val="22"/>
-          <w:szCs w:val="22"/>
-        </w:rPr>
-      </w:pPr>
-      <w:r>
-        <w:rPr>
-          <w:b/>
-          <w:bCs/>
-          <w:sz w:val="22"/>
-          <w:szCs w:val="22"/>
-        </w:rPr>
+        <w:t>&lt;/script&gt;</w:t>
       </w:r>
     </w:p>
     <w:p>

</xml_diff>

<commit_message>
aggiunto diagramma ad albero struttura frontend
</commit_message>
<xml_diff>
--- a/Progetto.docx
+++ b/Progetto.docx
@@ -1169,10 +1169,7 @@
           <w:ilvl w:val="1"/>
           <w:numId w:val="2"/>
         </w:numPr>
-        <w:rPr>
-          <w:sz w:val="22"/>
-          <w:szCs w:val="22"/>
-        </w:rPr>
+        <w:rPr/>
       </w:pPr>
       <w:r>
         <w:rPr>
@@ -2652,7 +2649,860 @@
           <w:sz w:val="22"/>
           <w:szCs w:val="22"/>
         </w:rPr>
-        <w:t>routes (1 pagina html per richiesta GET):</w:t>
+        <w:t>STRUTTURA FRONTEND:</w:t>
+      </w:r>
+    </w:p>
+    <w:p>
+      <w:pPr>
+        <w:pStyle w:val="Normal"/>
+        <w:rPr>
+          <w:b w:val="false"/>
+          <w:bCs w:val="false"/>
+          <w:sz w:val="22"/>
+          <w:szCs w:val="22"/>
+        </w:rPr>
+      </w:pPr>
+      <w:r>
+        <w:rPr>
+          <w:b w:val="false"/>
+          <w:bCs w:val="false"/>
+          <w:sz w:val="22"/>
+          <w:szCs w:val="22"/>
+        </w:rPr>
+        <w:t>homepage</w:t>
+      </w:r>
+    </w:p>
+    <w:p>
+      <w:pPr>
+        <w:pStyle w:val="Normal"/>
+        <w:rPr>
+          <w:b w:val="false"/>
+          <w:bCs w:val="false"/>
+          <w:sz w:val="22"/>
+          <w:szCs w:val="22"/>
+        </w:rPr>
+      </w:pPr>
+      <w:r>
+        <w:rPr>
+          <w:b w:val="false"/>
+          <w:bCs w:val="false"/>
+          <w:sz w:val="22"/>
+          <w:szCs w:val="22"/>
+        </w:rPr>
+        <w:t xml:space="preserve">├── </w:t>
+      </w:r>
+      <w:r>
+        <w:rPr>
+          <w:b/>
+          <w:bCs/>
+          <w:color w:val="FF5429"/>
+          <w:sz w:val="22"/>
+          <w:szCs w:val="22"/>
+        </w:rPr>
+        <w:t>form</w:t>
+      </w:r>
+      <w:r>
+        <w:rPr>
+          <w:b w:val="false"/>
+          <w:bCs w:val="false"/>
+          <w:sz w:val="22"/>
+          <w:szCs w:val="22"/>
+        </w:rPr>
+        <w:t xml:space="preserve"> login</w:t>
+      </w:r>
+    </w:p>
+    <w:p>
+      <w:pPr>
+        <w:pStyle w:val="Normal"/>
+        <w:rPr>
+          <w:b w:val="false"/>
+          <w:bCs w:val="false"/>
+          <w:sz w:val="22"/>
+          <w:szCs w:val="22"/>
+        </w:rPr>
+      </w:pPr>
+      <w:r>
+        <w:rPr>
+          <w:b w:val="false"/>
+          <w:bCs w:val="false"/>
+          <w:sz w:val="22"/>
+          <w:szCs w:val="22"/>
+        </w:rPr>
+        <w:t xml:space="preserve">│     ├── </w:t>
+      </w:r>
+      <w:r>
+        <w:rPr>
+          <w:b/>
+          <w:bCs/>
+          <w:color w:val="729FCF"/>
+          <w:sz w:val="22"/>
+          <w:szCs w:val="22"/>
+        </w:rPr>
+        <w:t>dashboard</w:t>
+      </w:r>
+      <w:r>
+        <w:rPr>
+          <w:b w:val="false"/>
+          <w:bCs w:val="false"/>
+          <w:sz w:val="22"/>
+          <w:szCs w:val="22"/>
+        </w:rPr>
+        <w:t xml:space="preserve"> cliente</w:t>
+      </w:r>
+    </w:p>
+    <w:p>
+      <w:pPr>
+        <w:pStyle w:val="Normal"/>
+        <w:rPr>
+          <w:b w:val="false"/>
+          <w:bCs w:val="false"/>
+          <w:sz w:val="22"/>
+          <w:szCs w:val="22"/>
+        </w:rPr>
+      </w:pPr>
+      <w:r>
+        <w:rPr>
+          <w:b w:val="false"/>
+          <w:bCs w:val="false"/>
+          <w:sz w:val="22"/>
+          <w:szCs w:val="22"/>
+        </w:rPr>
+        <w:t xml:space="preserve">│     │     ├── </w:t>
+      </w:r>
+      <w:r>
+        <w:rPr>
+          <w:b w:val="false"/>
+          <w:bCs w:val="false"/>
+          <w:sz w:val="22"/>
+          <w:szCs w:val="22"/>
+        </w:rPr>
+        <w:t>profilo cliente</w:t>
+      </w:r>
+    </w:p>
+    <w:p>
+      <w:pPr>
+        <w:pStyle w:val="Normal"/>
+        <w:rPr>
+          <w:b w:val="false"/>
+          <w:bCs w:val="false"/>
+          <w:sz w:val="22"/>
+          <w:szCs w:val="22"/>
+        </w:rPr>
+      </w:pPr>
+      <w:r>
+        <w:rPr>
+          <w:b w:val="false"/>
+          <w:bCs w:val="false"/>
+          <w:sz w:val="22"/>
+          <w:szCs w:val="22"/>
+        </w:rPr>
+        <w:t xml:space="preserve">│     │     ├── </w:t>
+      </w:r>
+      <w:r>
+        <w:rPr>
+          <w:b w:val="false"/>
+          <w:bCs w:val="false"/>
+          <w:sz w:val="22"/>
+          <w:szCs w:val="22"/>
+        </w:rPr>
+        <w:t>lista appuntamenti</w:t>
+      </w:r>
+    </w:p>
+    <w:p>
+      <w:pPr>
+        <w:pStyle w:val="Normal"/>
+        <w:rPr>
+          <w:b w:val="false"/>
+          <w:bCs w:val="false"/>
+          <w:sz w:val="22"/>
+          <w:szCs w:val="22"/>
+        </w:rPr>
+      </w:pPr>
+      <w:r>
+        <w:rPr>
+          <w:b w:val="false"/>
+          <w:bCs w:val="false"/>
+          <w:sz w:val="22"/>
+          <w:szCs w:val="22"/>
+        </w:rPr>
+        <w:t xml:space="preserve">│     │     └── </w:t>
+      </w:r>
+      <w:r>
+        <w:rPr>
+          <w:b w:val="false"/>
+          <w:bCs w:val="false"/>
+          <w:sz w:val="22"/>
+          <w:szCs w:val="22"/>
+        </w:rPr>
+        <w:t>recensioni scritte</w:t>
+      </w:r>
+    </w:p>
+    <w:p>
+      <w:pPr>
+        <w:pStyle w:val="Normal"/>
+        <w:rPr>
+          <w:b w:val="false"/>
+          <w:bCs w:val="false"/>
+          <w:sz w:val="22"/>
+          <w:szCs w:val="22"/>
+        </w:rPr>
+      </w:pPr>
+      <w:r>
+        <w:rPr>
+          <w:b w:val="false"/>
+          <w:bCs w:val="false"/>
+          <w:sz w:val="22"/>
+          <w:szCs w:val="22"/>
+        </w:rPr>
+        <w:t xml:space="preserve">│     ├── </w:t>
+      </w:r>
+      <w:r>
+        <w:rPr>
+          <w:b/>
+          <w:bCs/>
+          <w:color w:val="729FCF"/>
+          <w:sz w:val="22"/>
+          <w:szCs w:val="22"/>
+        </w:rPr>
+        <w:t>dashboard</w:t>
+      </w:r>
+      <w:r>
+        <w:rPr>
+          <w:b w:val="false"/>
+          <w:bCs w:val="false"/>
+          <w:sz w:val="22"/>
+          <w:szCs w:val="22"/>
+        </w:rPr>
+        <w:t xml:space="preserve"> veterinario</w:t>
+      </w:r>
+    </w:p>
+    <w:p>
+      <w:pPr>
+        <w:pStyle w:val="Normal"/>
+        <w:rPr>
+          <w:b w:val="false"/>
+          <w:bCs w:val="false"/>
+          <w:sz w:val="22"/>
+          <w:szCs w:val="22"/>
+        </w:rPr>
+      </w:pPr>
+      <w:r>
+        <w:rPr>
+          <w:b w:val="false"/>
+          <w:bCs w:val="false"/>
+          <w:sz w:val="22"/>
+          <w:szCs w:val="22"/>
+        </w:rPr>
+        <w:t xml:space="preserve">│     │     ├── </w:t>
+      </w:r>
+      <w:r>
+        <w:rPr>
+          <w:b w:val="false"/>
+          <w:bCs w:val="false"/>
+          <w:sz w:val="22"/>
+          <w:szCs w:val="22"/>
+        </w:rPr>
+        <w:t>profilo veterinario</w:t>
+      </w:r>
+    </w:p>
+    <w:p>
+      <w:pPr>
+        <w:pStyle w:val="Normal"/>
+        <w:rPr>
+          <w:b w:val="false"/>
+          <w:bCs w:val="false"/>
+          <w:sz w:val="22"/>
+          <w:szCs w:val="22"/>
+        </w:rPr>
+      </w:pPr>
+      <w:r>
+        <w:rPr>
+          <w:b w:val="false"/>
+          <w:bCs w:val="false"/>
+          <w:sz w:val="22"/>
+          <w:szCs w:val="22"/>
+        </w:rPr>
+        <w:t xml:space="preserve">│     │     ├── </w:t>
+      </w:r>
+      <w:r>
+        <w:rPr>
+          <w:b w:val="false"/>
+          <w:bCs w:val="false"/>
+          <w:sz w:val="22"/>
+          <w:szCs w:val="22"/>
+        </w:rPr>
+        <w:t>lista appuntamenti</w:t>
+      </w:r>
+    </w:p>
+    <w:p>
+      <w:pPr>
+        <w:pStyle w:val="Normal"/>
+        <w:rPr>
+          <w:b w:val="false"/>
+          <w:bCs w:val="false"/>
+          <w:sz w:val="22"/>
+          <w:szCs w:val="22"/>
+        </w:rPr>
+      </w:pPr>
+      <w:r>
+        <w:rPr>
+          <w:b w:val="false"/>
+          <w:bCs w:val="false"/>
+          <w:sz w:val="22"/>
+          <w:szCs w:val="22"/>
+        </w:rPr>
+        <w:t xml:space="preserve">│     │     ├── </w:t>
+      </w:r>
+      <w:r>
+        <w:rPr>
+          <w:b w:val="false"/>
+          <w:bCs w:val="false"/>
+          <w:sz w:val="22"/>
+          <w:szCs w:val="22"/>
+        </w:rPr>
+        <w:t>recensioni ricevute</w:t>
+      </w:r>
+    </w:p>
+    <w:p>
+      <w:pPr>
+        <w:pStyle w:val="Normal"/>
+        <w:rPr>
+          <w:b w:val="false"/>
+          <w:bCs w:val="false"/>
+          <w:sz w:val="22"/>
+          <w:szCs w:val="22"/>
+        </w:rPr>
+      </w:pPr>
+      <w:r>
+        <w:rPr>
+          <w:b w:val="false"/>
+          <w:bCs w:val="false"/>
+          <w:sz w:val="22"/>
+          <w:szCs w:val="22"/>
+        </w:rPr>
+        <w:t xml:space="preserve">│     │     └── </w:t>
+      </w:r>
+      <w:r>
+        <w:rPr>
+          <w:b w:val="false"/>
+          <w:bCs w:val="false"/>
+          <w:sz w:val="22"/>
+          <w:szCs w:val="22"/>
+        </w:rPr>
+        <w:t>linee guida</w:t>
+      </w:r>
+    </w:p>
+    <w:p>
+      <w:pPr>
+        <w:pStyle w:val="Normal"/>
+        <w:rPr>
+          <w:b w:val="false"/>
+          <w:bCs w:val="false"/>
+          <w:sz w:val="22"/>
+          <w:szCs w:val="22"/>
+        </w:rPr>
+      </w:pPr>
+      <w:r>
+        <w:rPr>
+          <w:b w:val="false"/>
+          <w:bCs w:val="false"/>
+          <w:sz w:val="22"/>
+          <w:szCs w:val="22"/>
+        </w:rPr>
+        <w:t xml:space="preserve">│     └── </w:t>
+      </w:r>
+      <w:r>
+        <w:rPr>
+          <w:b/>
+          <w:bCs/>
+          <w:color w:val="729FCF"/>
+          <w:sz w:val="22"/>
+          <w:szCs w:val="22"/>
+        </w:rPr>
+        <w:t>dashboard</w:t>
+      </w:r>
+      <w:r>
+        <w:rPr>
+          <w:b w:val="false"/>
+          <w:bCs w:val="false"/>
+          <w:sz w:val="22"/>
+          <w:szCs w:val="22"/>
+        </w:rPr>
+        <w:t xml:space="preserve"> amministratore</w:t>
+      </w:r>
+    </w:p>
+    <w:p>
+      <w:pPr>
+        <w:pStyle w:val="Normal"/>
+        <w:rPr>
+          <w:b w:val="false"/>
+          <w:bCs w:val="false"/>
+          <w:sz w:val="22"/>
+          <w:szCs w:val="22"/>
+        </w:rPr>
+      </w:pPr>
+      <w:r>
+        <w:rPr>
+          <w:b w:val="false"/>
+          <w:bCs w:val="false"/>
+          <w:sz w:val="22"/>
+          <w:szCs w:val="22"/>
+        </w:rPr>
+        <w:t xml:space="preserve">│            ├── </w:t>
+      </w:r>
+      <w:r>
+        <w:rPr>
+          <w:b w:val="false"/>
+          <w:bCs w:val="false"/>
+          <w:sz w:val="22"/>
+          <w:szCs w:val="22"/>
+        </w:rPr>
+        <w:t>gestione utenti</w:t>
+      </w:r>
+    </w:p>
+    <w:p>
+      <w:pPr>
+        <w:pStyle w:val="Normal"/>
+        <w:rPr>
+          <w:b w:val="false"/>
+          <w:bCs w:val="false"/>
+          <w:sz w:val="22"/>
+          <w:szCs w:val="22"/>
+        </w:rPr>
+      </w:pPr>
+      <w:r>
+        <w:rPr>
+          <w:b w:val="false"/>
+          <w:bCs w:val="false"/>
+          <w:sz w:val="22"/>
+          <w:szCs w:val="22"/>
+        </w:rPr>
+        <w:t xml:space="preserve">│            ├── </w:t>
+      </w:r>
+      <w:r>
+        <w:rPr>
+          <w:b w:val="false"/>
+          <w:bCs w:val="false"/>
+          <w:sz w:val="22"/>
+          <w:szCs w:val="22"/>
+        </w:rPr>
+        <w:t>gestione prenotazioni</w:t>
+      </w:r>
+    </w:p>
+    <w:p>
+      <w:pPr>
+        <w:pStyle w:val="Normal"/>
+        <w:rPr>
+          <w:b w:val="false"/>
+          <w:bCs w:val="false"/>
+          <w:sz w:val="22"/>
+          <w:szCs w:val="22"/>
+        </w:rPr>
+      </w:pPr>
+      <w:r>
+        <w:rPr>
+          <w:b w:val="false"/>
+          <w:bCs w:val="false"/>
+          <w:sz w:val="22"/>
+          <w:szCs w:val="22"/>
+        </w:rPr>
+        <w:t xml:space="preserve">│            └── </w:t>
+      </w:r>
+      <w:r>
+        <w:rPr>
+          <w:b w:val="false"/>
+          <w:bCs w:val="false"/>
+          <w:sz w:val="22"/>
+          <w:szCs w:val="22"/>
+        </w:rPr>
+        <w:t>gestione specie</w:t>
+      </w:r>
+    </w:p>
+    <w:p>
+      <w:pPr>
+        <w:pStyle w:val="Normal"/>
+        <w:rPr>
+          <w:b w:val="false"/>
+          <w:bCs w:val="false"/>
+          <w:sz w:val="22"/>
+          <w:szCs w:val="22"/>
+        </w:rPr>
+      </w:pPr>
+      <w:r>
+        <w:rPr>
+          <w:b w:val="false"/>
+          <w:bCs w:val="false"/>
+          <w:sz w:val="22"/>
+          <w:szCs w:val="22"/>
+        </w:rPr>
+        <w:t xml:space="preserve">├── </w:t>
+      </w:r>
+      <w:r>
+        <w:rPr>
+          <w:b/>
+          <w:bCs/>
+          <w:color w:val="FF5429"/>
+          <w:sz w:val="22"/>
+          <w:szCs w:val="22"/>
+        </w:rPr>
+        <w:t>form</w:t>
+      </w:r>
+      <w:r>
+        <w:rPr>
+          <w:b w:val="false"/>
+          <w:bCs w:val="false"/>
+          <w:sz w:val="22"/>
+          <w:szCs w:val="22"/>
+        </w:rPr>
+        <w:t xml:space="preserve"> registrazione clienti/veterinari</w:t>
+      </w:r>
+    </w:p>
+    <w:p>
+      <w:pPr>
+        <w:pStyle w:val="Normal"/>
+        <w:rPr>
+          <w:b w:val="false"/>
+          <w:bCs w:val="false"/>
+          <w:sz w:val="22"/>
+          <w:szCs w:val="22"/>
+        </w:rPr>
+      </w:pPr>
+      <w:r>
+        <w:rPr>
+          <w:b w:val="false"/>
+          <w:bCs w:val="false"/>
+          <w:sz w:val="22"/>
+          <w:szCs w:val="22"/>
+        </w:rPr>
+        <w:t xml:space="preserve">└── </w:t>
+      </w:r>
+      <w:r>
+        <w:rPr>
+          <w:b/>
+          <w:bCs/>
+          <w:color w:val="FF5429"/>
+          <w:sz w:val="22"/>
+          <w:szCs w:val="22"/>
+        </w:rPr>
+        <w:t>form</w:t>
+      </w:r>
+      <w:r>
+        <w:rPr>
+          <w:b w:val="false"/>
+          <w:bCs w:val="false"/>
+          <w:sz w:val="22"/>
+          <w:szCs w:val="22"/>
+        </w:rPr>
+        <w:t xml:space="preserve"> di ricerca veterinari</w:t>
+      </w:r>
+    </w:p>
+    <w:p>
+      <w:pPr>
+        <w:pStyle w:val="Normal"/>
+        <w:rPr>
+          <w:b w:val="false"/>
+          <w:bCs w:val="false"/>
+          <w:sz w:val="22"/>
+          <w:szCs w:val="22"/>
+        </w:rPr>
+      </w:pPr>
+      <w:r>
+        <w:rPr>
+          <w:b w:val="false"/>
+          <w:bCs w:val="false"/>
+          <w:sz w:val="22"/>
+          <w:szCs w:val="22"/>
+        </w:rPr>
+        <w:t xml:space="preserve">       └── </w:t>
+      </w:r>
+      <w:r>
+        <w:rPr>
+          <w:b w:val="false"/>
+          <w:bCs w:val="false"/>
+          <w:sz w:val="22"/>
+          <w:szCs w:val="22"/>
+        </w:rPr>
+        <w:t>lista veterinari ricercati</w:t>
+      </w:r>
+    </w:p>
+    <w:p>
+      <w:pPr>
+        <w:pStyle w:val="Normal"/>
+        <w:rPr>
+          <w:b w:val="false"/>
+          <w:bCs w:val="false"/>
+          <w:sz w:val="22"/>
+          <w:szCs w:val="22"/>
+        </w:rPr>
+      </w:pPr>
+      <w:r>
+        <w:rPr>
+          <w:b w:val="false"/>
+          <w:bCs w:val="false"/>
+          <w:sz w:val="22"/>
+          <w:szCs w:val="22"/>
+        </w:rPr>
+        <w:t xml:space="preserve">              └── </w:t>
+      </w:r>
+      <w:r>
+        <w:rPr>
+          <w:b w:val="false"/>
+          <w:bCs w:val="false"/>
+          <w:sz w:val="22"/>
+          <w:szCs w:val="22"/>
+        </w:rPr>
+        <w:t>pulsante di dettagli</w:t>
+      </w:r>
+    </w:p>
+    <w:p>
+      <w:pPr>
+        <w:pStyle w:val="Normal"/>
+        <w:rPr>
+          <w:b w:val="false"/>
+          <w:bCs w:val="false"/>
+          <w:sz w:val="22"/>
+          <w:szCs w:val="22"/>
+        </w:rPr>
+      </w:pPr>
+      <w:r>
+        <w:rPr>
+          <w:b w:val="false"/>
+          <w:bCs w:val="false"/>
+          <w:sz w:val="22"/>
+          <w:szCs w:val="22"/>
+        </w:rPr>
+        <w:t xml:space="preserve">                     ├── </w:t>
+      </w:r>
+      <w:r>
+        <w:rPr>
+          <w:b w:val="false"/>
+          <w:bCs w:val="false"/>
+          <w:sz w:val="22"/>
+          <w:szCs w:val="22"/>
+        </w:rPr>
+        <w:t>informazioni pubbliche veterinario</w:t>
+      </w:r>
+    </w:p>
+    <w:p>
+      <w:pPr>
+        <w:pStyle w:val="Normal"/>
+        <w:rPr>
+          <w:b w:val="false"/>
+          <w:bCs w:val="false"/>
+          <w:sz w:val="22"/>
+          <w:szCs w:val="22"/>
+        </w:rPr>
+      </w:pPr>
+      <w:r>
+        <w:rPr>
+          <w:b w:val="false"/>
+          <w:bCs w:val="false"/>
+          <w:sz w:val="22"/>
+          <w:szCs w:val="22"/>
+        </w:rPr>
+        <w:t xml:space="preserve">                     ├── </w:t>
+      </w:r>
+      <w:r>
+        <w:rPr>
+          <w:b w:val="false"/>
+          <w:bCs w:val="false"/>
+          <w:sz w:val="22"/>
+          <w:szCs w:val="22"/>
+        </w:rPr>
+        <w:t>pulsante appuntamento</w:t>
+      </w:r>
+    </w:p>
+    <w:p>
+      <w:pPr>
+        <w:pStyle w:val="Normal"/>
+        <w:rPr>
+          <w:b w:val="false"/>
+          <w:bCs w:val="false"/>
+          <w:sz w:val="22"/>
+          <w:szCs w:val="22"/>
+        </w:rPr>
+      </w:pPr>
+      <w:r>
+        <w:rPr>
+          <w:b w:val="false"/>
+          <w:bCs w:val="false"/>
+          <w:sz w:val="22"/>
+          <w:szCs w:val="22"/>
+        </w:rPr>
+        <w:t xml:space="preserve">                     │    └── </w:t>
+      </w:r>
+      <w:r>
+        <w:rPr>
+          <w:b/>
+          <w:bCs/>
+          <w:color w:val="FF5429"/>
+          <w:sz w:val="22"/>
+          <w:szCs w:val="22"/>
+        </w:rPr>
+        <w:t>form</w:t>
+      </w:r>
+      <w:r>
+        <w:rPr>
+          <w:b w:val="false"/>
+          <w:bCs w:val="false"/>
+          <w:sz w:val="22"/>
+          <w:szCs w:val="22"/>
+        </w:rPr>
+        <w:t xml:space="preserve"> di appuntamento</w:t>
+      </w:r>
+    </w:p>
+    <w:p>
+      <w:pPr>
+        <w:pStyle w:val="Normal"/>
+        <w:rPr>
+          <w:b w:val="false"/>
+          <w:bCs w:val="false"/>
+          <w:sz w:val="22"/>
+          <w:szCs w:val="22"/>
+        </w:rPr>
+      </w:pPr>
+      <w:r>
+        <w:rPr>
+          <w:b w:val="false"/>
+          <w:bCs w:val="false"/>
+          <w:sz w:val="22"/>
+          <w:szCs w:val="22"/>
+        </w:rPr>
+        <w:t xml:space="preserve">                     └── </w:t>
+      </w:r>
+      <w:r>
+        <w:rPr>
+          <w:b w:val="false"/>
+          <w:bCs w:val="false"/>
+          <w:sz w:val="22"/>
+          <w:szCs w:val="22"/>
+        </w:rPr>
+        <w:t>sezione recensioni</w:t>
+      </w:r>
+    </w:p>
+    <w:p>
+      <w:pPr>
+        <w:pStyle w:val="Normal"/>
+        <w:rPr>
+          <w:b w:val="false"/>
+          <w:bCs w:val="false"/>
+          <w:sz w:val="22"/>
+          <w:szCs w:val="22"/>
+        </w:rPr>
+      </w:pPr>
+      <w:r>
+        <w:rPr>
+          <w:b w:val="false"/>
+          <w:bCs w:val="false"/>
+          <w:sz w:val="22"/>
+          <w:szCs w:val="22"/>
+        </w:rPr>
+        <w:t xml:space="preserve">                            └── </w:t>
+      </w:r>
+      <w:r>
+        <w:rPr>
+          <w:b/>
+          <w:bCs/>
+          <w:color w:val="FF5429"/>
+          <w:sz w:val="22"/>
+          <w:szCs w:val="22"/>
+        </w:rPr>
+        <w:t>form</w:t>
+      </w:r>
+      <w:r>
+        <w:rPr>
+          <w:b w:val="false"/>
+          <w:bCs w:val="false"/>
+          <w:sz w:val="22"/>
+          <w:szCs w:val="22"/>
+        </w:rPr>
+        <w:t xml:space="preserve"> di recensione</w:t>
+      </w:r>
+    </w:p>
+    <w:p>
+      <w:pPr>
+        <w:pStyle w:val="Normal"/>
+        <w:rPr>
+          <w:b w:val="false"/>
+          <w:bCs w:val="false"/>
+          <w:sz w:val="22"/>
+          <w:szCs w:val="22"/>
+        </w:rPr>
+      </w:pPr>
+      <w:r>
+        <w:rPr>
+          <w:b w:val="false"/>
+          <w:bCs w:val="false"/>
+          <w:sz w:val="22"/>
+          <w:szCs w:val="22"/>
+        </w:rPr>
+      </w:r>
+    </w:p>
+    <w:p>
+      <w:pPr>
+        <w:pStyle w:val="Normal"/>
+        <w:rPr>
+          <w:b w:val="false"/>
+          <w:bCs w:val="false"/>
+          <w:sz w:val="22"/>
+          <w:szCs w:val="22"/>
+        </w:rPr>
+      </w:pPr>
+      <w:r>
+        <w:rPr>
+          <w:b w:val="false"/>
+          <w:bCs w:val="false"/>
+          <w:sz w:val="22"/>
+          <w:szCs w:val="22"/>
+        </w:rPr>
+      </w:r>
+    </w:p>
+    <w:p>
+      <w:pPr>
+        <w:pStyle w:val="Normal"/>
+        <w:rPr>
+          <w:b w:val="false"/>
+          <w:bCs w:val="false"/>
+          <w:sz w:val="22"/>
+          <w:szCs w:val="22"/>
+        </w:rPr>
+      </w:pPr>
+      <w:r>
+        <w:rPr>
+          <w:b w:val="false"/>
+          <w:bCs w:val="false"/>
+          <w:sz w:val="22"/>
+          <w:szCs w:val="22"/>
+        </w:rPr>
+      </w:r>
+    </w:p>
+    <w:p>
+      <w:pPr>
+        <w:pStyle w:val="Normal"/>
+        <w:rPr>
+          <w:b w:val="false"/>
+          <w:bCs w:val="false"/>
+          <w:sz w:val="22"/>
+          <w:szCs w:val="22"/>
+        </w:rPr>
+      </w:pPr>
+      <w:r>
+        <w:rPr>
+          <w:b w:val="false"/>
+          <w:bCs w:val="false"/>
+          <w:sz w:val="22"/>
+          <w:szCs w:val="22"/>
+        </w:rPr>
+        <w:t>ROUTES</w:t>
+      </w:r>
+      <w:r>
+        <w:rPr>
+          <w:b w:val="false"/>
+          <w:bCs w:val="false"/>
+          <w:sz w:val="22"/>
+          <w:szCs w:val="22"/>
+        </w:rPr>
+        <w:t xml:space="preserve"> (1 pagina html per richiesta GET):</w:t>
       </w:r>
     </w:p>
     <w:p>
@@ -7015,7 +7865,7 @@
     <w:pPr>
       <w:widowControl/>
       <w:suppressAutoHyphens w:val="true"/>
-      <w:overflowPunct w:val="true"/>
+      <w:overflowPunct w:val="false"/>
       <w:bidi w:val="0"/>
       <w:spacing w:lineRule="auto" w:line="278" w:before="0" w:after="160"/>
       <w:jc w:val="left"/>
@@ -7407,8 +8257,8 @@
       <w:spacing w:val="5"/>
     </w:rPr>
   </w:style>
-  <w:style w:type="character" w:styleId="Bullets">
-    <w:name w:val="Bullets"/>
+  <w:style w:type="character" w:styleId="Bulletsuser">
+    <w:name w:val="Bullets (user)"/>
     <w:qFormat/>
     <w:rPr>
       <w:rFonts w:ascii="OpenSymbol" w:hAnsi="OpenSymbol" w:eastAsia="OpenSymbol" w:cs="OpenSymbol"/>

</xml_diff>